<commit_message>
Memoria. Rewrite: Introduction and Project Goals.
</commit_message>
<xml_diff>
--- a/Parte1_Descripcion_del_Proyecto.docx
+++ b/Parte1_Descripcion_del_Proyecto.docx
@@ -273,13 +273,67 @@
               <w:ind w:firstLine="0"/>
             </w:pPr>
             <w:r>
-              <w:t xml:space="preserve">Romina </w:t>
-            </w:r>
-            <w:proofErr w:type="spellStart"/>
-            <w:r>
-              <w:t>Liuzzi</w:t>
-            </w:r>
-            <w:proofErr w:type="spellEnd"/>
+              <w:t>Romina Liuzzi</w:t>
+            </w:r>
+          </w:p>
+        </w:tc>
+      </w:tr>
+      <w:tr>
+        <w:tc>
+          <w:tcPr>
+            <w:tcW w:w="1432" w:type="dxa"/>
+          </w:tcPr>
+          <w:p>
+            <w:pPr>
+              <w:pStyle w:val="Cuerpo"/>
+              <w:ind w:firstLine="0"/>
+            </w:pPr>
+            <w:r>
+              <w:t>1.2</w:t>
+            </w:r>
+          </w:p>
+        </w:tc>
+        <w:tc>
+          <w:tcPr>
+            <w:tcW w:w="1376" w:type="dxa"/>
+          </w:tcPr>
+          <w:p>
+            <w:pPr>
+              <w:pStyle w:val="Cuerpo"/>
+              <w:ind w:firstLine="0"/>
+            </w:pPr>
+            <w:r>
+              <w:t>21/04/2012</w:t>
+            </w:r>
+          </w:p>
+        </w:tc>
+        <w:tc>
+          <w:tcPr>
+            <w:tcW w:w="4621" w:type="dxa"/>
+          </w:tcPr>
+          <w:p>
+            <w:pPr>
+              <w:pStyle w:val="Cuerpo"/>
+              <w:ind w:firstLine="0"/>
+            </w:pPr>
+            <w:r>
+              <w:t>Ampliación de apartado de introducción</w:t>
+            </w:r>
+          </w:p>
+        </w:tc>
+        <w:tc>
+          <w:tcPr>
+            <w:tcW w:w="2147" w:type="dxa"/>
+          </w:tcPr>
+          <w:p>
+            <w:pPr>
+              <w:pStyle w:val="Cuerpo"/>
+              <w:keepNext/>
+              <w:ind w:firstLine="0"/>
+            </w:pPr>
+            <w:r>
+              <w:t>Romina Liuzzi</w:t>
+            </w:r>
           </w:p>
         </w:tc>
       </w:tr>
@@ -417,7 +471,7 @@
             </w:rPr>
             <w:fldChar w:fldCharType="separate"/>
           </w:r>
-          <w:hyperlink w:anchor="_Toc306196739" w:history="1">
+          <w:hyperlink w:anchor="_Toc322733870" w:history="1">
             <w:r>
               <w:rPr>
                 <w:rStyle w:val="Hyperlink"/>
@@ -445,7 +499,7 @@
                 <w:noProof/>
                 <w:webHidden/>
               </w:rPr>
-              <w:instrText xml:space="preserve"> PAGEREF _Toc306196739 \h </w:instrText>
+              <w:instrText xml:space="preserve"> PAGEREF _Toc322733870 \h </w:instrText>
             </w:r>
             <w:r>
               <w:rPr>
@@ -488,7 +542,7 @@
               <w:sz w:val="22"/>
             </w:rPr>
           </w:pPr>
-          <w:hyperlink w:anchor="_Toc306196740" w:history="1">
+          <w:hyperlink w:anchor="_Toc322733871" w:history="1">
             <w:r>
               <w:rPr>
                 <w:rStyle w:val="Hyperlink"/>
@@ -516,7 +570,7 @@
                 <w:noProof/>
                 <w:webHidden/>
               </w:rPr>
-              <w:instrText xml:space="preserve"> PAGEREF _Toc306196740 \h </w:instrText>
+              <w:instrText xml:space="preserve"> PAGEREF _Toc322733871 \h </w:instrText>
             </w:r>
             <w:r>
               <w:rPr>
@@ -536,7 +590,148 @@
                 <w:noProof/>
                 <w:webHidden/>
               </w:rPr>
-              <w:t>6</w:t>
+              <w:t>8</w:t>
+            </w:r>
+            <w:r>
+              <w:rPr>
+                <w:noProof/>
+                <w:webHidden/>
+              </w:rPr>
+              <w:fldChar w:fldCharType="end"/>
+            </w:r>
+          </w:hyperlink>
+        </w:p>
+        <w:p>
+          <w:pPr>
+            <w:pStyle w:val="TOC2"/>
+            <w:tabs>
+              <w:tab w:val="right" w:leader="dot" w:pos="9350"/>
+            </w:tabs>
+            <w:rPr>
+              <w:rFonts w:eastAsiaTheme="minorEastAsia"/>
+              <w:noProof/>
+              <w:sz w:val="22"/>
+            </w:rPr>
+          </w:pPr>
+          <w:hyperlink w:anchor="_Toc322733872" w:history="1">
+            <w:r>
+              <w:rPr>
+                <w:rStyle w:val="Hyperlink"/>
+                <w:noProof/>
+                <w:lang w:val="es-ES"/>
+              </w:rPr>
+              <w:t>Objetivos marcados por los requisitos funcionales</w:t>
+            </w:r>
+            <w:r>
+              <w:rPr>
+                <w:noProof/>
+                <w:webHidden/>
+              </w:rPr>
+              <w:tab/>
+            </w:r>
+            <w:r>
+              <w:rPr>
+                <w:noProof/>
+                <w:webHidden/>
+              </w:rPr>
+              <w:fldChar w:fldCharType="begin"/>
+            </w:r>
+            <w:r>
+              <w:rPr>
+                <w:noProof/>
+                <w:webHidden/>
+              </w:rPr>
+              <w:instrText xml:space="preserve"> PAGEREF _Toc322733872 \h </w:instrText>
+            </w:r>
+            <w:r>
+              <w:rPr>
+                <w:noProof/>
+                <w:webHidden/>
+              </w:rPr>
+            </w:r>
+            <w:r>
+              <w:rPr>
+                <w:noProof/>
+                <w:webHidden/>
+              </w:rPr>
+              <w:fldChar w:fldCharType="separate"/>
+            </w:r>
+            <w:r>
+              <w:rPr>
+                <w:noProof/>
+                <w:webHidden/>
+              </w:rPr>
+              <w:t>8</w:t>
+            </w:r>
+            <w:r>
+              <w:rPr>
+                <w:noProof/>
+                <w:webHidden/>
+              </w:rPr>
+              <w:fldChar w:fldCharType="end"/>
+            </w:r>
+          </w:hyperlink>
+        </w:p>
+        <w:p>
+          <w:pPr>
+            <w:pStyle w:val="TOC2"/>
+            <w:tabs>
+              <w:tab w:val="right" w:leader="dot" w:pos="9350"/>
+            </w:tabs>
+            <w:rPr>
+              <w:rFonts w:eastAsiaTheme="minorEastAsia"/>
+              <w:noProof/>
+              <w:sz w:val="22"/>
+            </w:rPr>
+          </w:pPr>
+          <w:hyperlink w:anchor="_Toc322733873" w:history="1">
+            <w:r>
+              <w:rPr>
+                <w:rStyle w:val="Hyperlink"/>
+                <w:noProof/>
+              </w:rPr>
+              <w:t>Objetivos de carácter técnico</w:t>
+            </w:r>
+            <w:r>
+              <w:rPr>
+                <w:noProof/>
+                <w:webHidden/>
+              </w:rPr>
+              <w:tab/>
+            </w:r>
+            <w:r>
+              <w:rPr>
+                <w:noProof/>
+                <w:webHidden/>
+              </w:rPr>
+              <w:fldChar w:fldCharType="begin"/>
+            </w:r>
+            <w:r>
+              <w:rPr>
+                <w:noProof/>
+                <w:webHidden/>
+              </w:rPr>
+              <w:instrText xml:space="preserve"> PAGEREF _Toc322733873 \h </w:instrText>
+            </w:r>
+            <w:r>
+              <w:rPr>
+                <w:noProof/>
+                <w:webHidden/>
+              </w:rPr>
+            </w:r>
+            <w:r>
+              <w:rPr>
+                <w:noProof/>
+                <w:webHidden/>
+              </w:rPr>
+              <w:fldChar w:fldCharType="separate"/>
+            </w:r>
+            <w:r>
+              <w:rPr>
+                <w:noProof/>
+                <w:webHidden/>
+              </w:rPr>
+              <w:t>8</w:t>
             </w:r>
             <w:r>
               <w:rPr>
@@ -559,7 +754,7 @@
               <w:sz w:val="22"/>
             </w:rPr>
           </w:pPr>
-          <w:hyperlink w:anchor="_Toc306196741" w:history="1">
+          <w:hyperlink w:anchor="_Toc322733874" w:history="1">
             <w:r>
               <w:rPr>
                 <w:rStyle w:val="Hyperlink"/>
@@ -587,7 +782,7 @@
                 <w:noProof/>
                 <w:webHidden/>
               </w:rPr>
-              <w:instrText xml:space="preserve"> PAGEREF _Toc306196741 \h </w:instrText>
+              <w:instrText xml:space="preserve"> PAGEREF _Toc322733874 \h </w:instrText>
             </w:r>
             <w:r>
               <w:rPr>
@@ -607,7 +802,7 @@
                 <w:noProof/>
                 <w:webHidden/>
               </w:rPr>
-              <w:t>7</w:t>
+              <w:t>9</w:t>
             </w:r>
             <w:r>
               <w:rPr>
@@ -630,7 +825,7 @@
               <w:sz w:val="22"/>
             </w:rPr>
           </w:pPr>
-          <w:hyperlink w:anchor="_Toc306196742" w:history="1">
+          <w:hyperlink w:anchor="_Toc322733875" w:history="1">
             <w:r>
               <w:rPr>
                 <w:rStyle w:val="Hyperlink"/>
@@ -657,7 +852,7 @@
                 <w:noProof/>
                 <w:webHidden/>
               </w:rPr>
-              <w:instrText xml:space="preserve"> PAGEREF _Toc306196742 \h </w:instrText>
+              <w:instrText xml:space="preserve"> PAGEREF _Toc322733875 \h </w:instrText>
             </w:r>
             <w:r>
               <w:rPr>
@@ -677,7 +872,7 @@
                 <w:noProof/>
                 <w:webHidden/>
               </w:rPr>
-              <w:t>7</w:t>
+              <w:t>9</w:t>
             </w:r>
             <w:r>
               <w:rPr>
@@ -700,7 +895,7 @@
               <w:sz w:val="22"/>
             </w:rPr>
           </w:pPr>
-          <w:hyperlink w:anchor="_Toc306196743" w:history="1">
+          <w:hyperlink w:anchor="_Toc322733876" w:history="1">
             <w:r>
               <w:rPr>
                 <w:rStyle w:val="Hyperlink"/>
@@ -727,7 +922,7 @@
                 <w:noProof/>
                 <w:webHidden/>
               </w:rPr>
-              <w:instrText xml:space="preserve"> PAGEREF _Toc306196743 \h </w:instrText>
+              <w:instrText xml:space="preserve"> PAGEREF _Toc322733876 \h </w:instrText>
             </w:r>
             <w:r>
               <w:rPr>
@@ -747,7 +942,7 @@
                 <w:noProof/>
                 <w:webHidden/>
               </w:rPr>
-              <w:t>8</w:t>
+              <w:t>10</w:t>
             </w:r>
             <w:r>
               <w:rPr>
@@ -770,7 +965,7 @@
               <w:sz w:val="22"/>
             </w:rPr>
           </w:pPr>
-          <w:hyperlink w:anchor="_Toc306196744" w:history="1">
+          <w:hyperlink w:anchor="_Toc322733877" w:history="1">
             <w:r>
               <w:rPr>
                 <w:rStyle w:val="Hyperlink"/>
@@ -797,7 +992,7 @@
                 <w:noProof/>
                 <w:webHidden/>
               </w:rPr>
-              <w:instrText xml:space="preserve"> PAGEREF _Toc306196744 \h </w:instrText>
+              <w:instrText xml:space="preserve"> PAGEREF _Toc322733877 \h </w:instrText>
             </w:r>
             <w:r>
               <w:rPr>
@@ -817,7 +1012,7 @@
                 <w:noProof/>
                 <w:webHidden/>
               </w:rPr>
-              <w:t>9</w:t>
+              <w:t>11</w:t>
             </w:r>
             <w:r>
               <w:rPr>
@@ -840,7 +1035,7 @@
               <w:sz w:val="22"/>
             </w:rPr>
           </w:pPr>
-          <w:hyperlink w:anchor="_Toc306196745" w:history="1">
+          <w:hyperlink w:anchor="_Toc322733878" w:history="1">
             <w:r>
               <w:rPr>
                 <w:rStyle w:val="Hyperlink"/>
@@ -867,7 +1062,7 @@
                 <w:noProof/>
                 <w:webHidden/>
               </w:rPr>
-              <w:instrText xml:space="preserve"> PAGEREF _Toc306196745 \h </w:instrText>
+              <w:instrText xml:space="preserve"> PAGEREF _Toc322733878 \h </w:instrText>
             </w:r>
             <w:r>
               <w:rPr>
@@ -887,7 +1082,7 @@
                 <w:noProof/>
                 <w:webHidden/>
               </w:rPr>
-              <w:t>10</w:t>
+              <w:t>12</w:t>
             </w:r>
             <w:r>
               <w:rPr>
@@ -910,7 +1105,7 @@
               <w:sz w:val="22"/>
             </w:rPr>
           </w:pPr>
-          <w:hyperlink w:anchor="_Toc306196746" w:history="1">
+          <w:hyperlink w:anchor="_Toc322733879" w:history="1">
             <w:r>
               <w:rPr>
                 <w:rStyle w:val="Hyperlink"/>
@@ -937,7 +1132,7 @@
                 <w:noProof/>
                 <w:webHidden/>
               </w:rPr>
-              <w:instrText xml:space="preserve"> PAGEREF _Toc306196746 \h </w:instrText>
+              <w:instrText xml:space="preserve"> PAGEREF _Toc322733879 \h </w:instrText>
             </w:r>
             <w:r>
               <w:rPr>
@@ -957,7 +1152,7 @@
                 <w:noProof/>
                 <w:webHidden/>
               </w:rPr>
-              <w:t>11</w:t>
+              <w:t>13</w:t>
             </w:r>
             <w:r>
               <w:rPr>
@@ -980,7 +1175,7 @@
               <w:sz w:val="22"/>
             </w:rPr>
           </w:pPr>
-          <w:hyperlink w:anchor="_Toc306196747" w:history="1">
+          <w:hyperlink w:anchor="_Toc322733880" w:history="1">
             <w:r>
               <w:rPr>
                 <w:rStyle w:val="Hyperlink"/>
@@ -1007,7 +1202,7 @@
                 <w:noProof/>
                 <w:webHidden/>
               </w:rPr>
-              <w:instrText xml:space="preserve"> PAGEREF _Toc306196747 \h </w:instrText>
+              <w:instrText xml:space="preserve"> PAGEREF _Toc322733880 \h </w:instrText>
             </w:r>
             <w:r>
               <w:rPr>
@@ -1027,7 +1222,7 @@
                 <w:noProof/>
                 <w:webHidden/>
               </w:rPr>
-              <w:t>13</w:t>
+              <w:t>15</w:t>
             </w:r>
             <w:r>
               <w:rPr>
@@ -1050,7 +1245,7 @@
               <w:sz w:val="22"/>
             </w:rPr>
           </w:pPr>
-          <w:hyperlink w:anchor="_Toc306196748" w:history="1">
+          <w:hyperlink w:anchor="_Toc322733881" w:history="1">
             <w:r>
               <w:rPr>
                 <w:rStyle w:val="Hyperlink"/>
@@ -1078,7 +1273,7 @@
                 <w:noProof/>
                 <w:webHidden/>
               </w:rPr>
-              <w:instrText xml:space="preserve"> PAGEREF _Toc306196748 \h </w:instrText>
+              <w:instrText xml:space="preserve"> PAGEREF _Toc322733881 \h </w:instrText>
             </w:r>
             <w:r>
               <w:rPr>
@@ -1098,7 +1293,7 @@
                 <w:noProof/>
                 <w:webHidden/>
               </w:rPr>
-              <w:t>17</w:t>
+              <w:t>19</w:t>
             </w:r>
             <w:r>
               <w:rPr>
@@ -1121,14 +1316,14 @@
               <w:sz w:val="22"/>
             </w:rPr>
           </w:pPr>
-          <w:hyperlink w:anchor="_Toc306196749" w:history="1">
+          <w:hyperlink w:anchor="_Toc322733882" w:history="1">
             <w:r>
               <w:rPr>
                 <w:rStyle w:val="Hyperlink"/>
                 <w:rFonts w:eastAsia="Arial"/>
                 <w:noProof/>
               </w:rPr>
-              <w:t>Requisitos del sistema SDK Android:</w:t>
+              <w:t>Requisitos del sistema SDK Android</w:t>
             </w:r>
             <w:r>
               <w:rPr>
@@ -1149,7 +1344,7 @@
                 <w:noProof/>
                 <w:webHidden/>
               </w:rPr>
-              <w:instrText xml:space="preserve"> PAGEREF _Toc306196749 \h </w:instrText>
+              <w:instrText xml:space="preserve"> PAGEREF _Toc322733882 \h </w:instrText>
             </w:r>
             <w:r>
               <w:rPr>
@@ -1169,7 +1364,7 @@
                 <w:noProof/>
                 <w:webHidden/>
               </w:rPr>
-              <w:t>17</w:t>
+              <w:t>19</w:t>
             </w:r>
             <w:r>
               <w:rPr>
@@ -1192,7 +1387,7 @@
               <w:sz w:val="22"/>
             </w:rPr>
           </w:pPr>
-          <w:hyperlink w:anchor="_Toc306196750" w:history="1">
+          <w:hyperlink w:anchor="_Toc322733883" w:history="1">
             <w:r>
               <w:rPr>
                 <w:rStyle w:val="Hyperlink"/>
@@ -1219,7 +1414,7 @@
                 <w:noProof/>
                 <w:webHidden/>
               </w:rPr>
-              <w:instrText xml:space="preserve"> PAGEREF _Toc306196750 \h </w:instrText>
+              <w:instrText xml:space="preserve"> PAGEREF _Toc322733883 \h </w:instrText>
             </w:r>
             <w:r>
               <w:rPr>
@@ -1239,7 +1434,7 @@
                 <w:noProof/>
                 <w:webHidden/>
               </w:rPr>
-              <w:t>19</w:t>
+              <w:t>21</w:t>
             </w:r>
             <w:r>
               <w:rPr>
@@ -1262,7 +1457,7 @@
               <w:sz w:val="22"/>
             </w:rPr>
           </w:pPr>
-          <w:hyperlink w:anchor="_Toc306196751" w:history="1">
+          <w:hyperlink w:anchor="_Toc322733884" w:history="1">
             <w:r>
               <w:rPr>
                 <w:rStyle w:val="Hyperlink"/>
@@ -1289,7 +1484,7 @@
                 <w:noProof/>
                 <w:webHidden/>
               </w:rPr>
-              <w:instrText xml:space="preserve"> PAGEREF _Toc306196751 \h </w:instrText>
+              <w:instrText xml:space="preserve"> PAGEREF _Toc322733884 \h </w:instrText>
             </w:r>
             <w:r>
               <w:rPr>
@@ -1309,7 +1504,7 @@
                 <w:noProof/>
                 <w:webHidden/>
               </w:rPr>
-              <w:t>24</w:t>
+              <w:t>25</w:t>
             </w:r>
             <w:r>
               <w:rPr>
@@ -1332,7 +1527,7 @@
               <w:sz w:val="22"/>
             </w:rPr>
           </w:pPr>
-          <w:hyperlink w:anchor="_Toc306196752" w:history="1">
+          <w:hyperlink w:anchor="_Toc322733885" w:history="1">
             <w:r>
               <w:rPr>
                 <w:rStyle w:val="Hyperlink"/>
@@ -1360,7 +1555,7 @@
                 <w:noProof/>
                 <w:webHidden/>
               </w:rPr>
-              <w:instrText xml:space="preserve"> PAGEREF _Toc306196752 \h </w:instrText>
+              <w:instrText xml:space="preserve"> PAGEREF _Toc322733885 \h </w:instrText>
             </w:r>
             <w:r>
               <w:rPr>
@@ -1380,7 +1575,7 @@
                 <w:noProof/>
                 <w:webHidden/>
               </w:rPr>
-              <w:t>28</w:t>
+              <w:t>29</w:t>
             </w:r>
             <w:r>
               <w:rPr>
@@ -1403,7 +1598,7 @@
               <w:sz w:val="22"/>
             </w:rPr>
           </w:pPr>
-          <w:hyperlink w:anchor="_Toc306196753" w:history="1">
+          <w:hyperlink w:anchor="_Toc322733886" w:history="1">
             <w:r>
               <w:rPr>
                 <w:rStyle w:val="Hyperlink"/>
@@ -1431,7 +1626,7 @@
                 <w:noProof/>
                 <w:webHidden/>
               </w:rPr>
-              <w:instrText xml:space="preserve"> PAGEREF _Toc306196753 \h </w:instrText>
+              <w:instrText xml:space="preserve"> PAGEREF _Toc322733886 \h </w:instrText>
             </w:r>
             <w:r>
               <w:rPr>
@@ -1451,7 +1646,7 @@
                 <w:noProof/>
                 <w:webHidden/>
               </w:rPr>
-              <w:t>28</w:t>
+              <w:t>29</w:t>
             </w:r>
             <w:r>
               <w:rPr>
@@ -1474,7 +1669,7 @@
               <w:sz w:val="22"/>
             </w:rPr>
           </w:pPr>
-          <w:hyperlink w:anchor="_Toc306196754" w:history="1">
+          <w:hyperlink w:anchor="_Toc322733887" w:history="1">
             <w:r>
               <w:rPr>
                 <w:rStyle w:val="Hyperlink"/>
@@ -1502,7 +1697,7 @@
                 <w:noProof/>
                 <w:webHidden/>
               </w:rPr>
-              <w:instrText xml:space="preserve"> PAGEREF _Toc306196754 \h </w:instrText>
+              <w:instrText xml:space="preserve"> PAGEREF _Toc322733887 \h </w:instrText>
             </w:r>
             <w:r>
               <w:rPr>
@@ -1522,7 +1717,7 @@
                 <w:noProof/>
                 <w:webHidden/>
               </w:rPr>
-              <w:t>30</w:t>
+              <w:t>31</w:t>
             </w:r>
             <w:r>
               <w:rPr>
@@ -1545,7 +1740,7 @@
               <w:sz w:val="22"/>
             </w:rPr>
           </w:pPr>
-          <w:hyperlink w:anchor="_Toc306196755" w:history="1">
+          <w:hyperlink w:anchor="_Toc322733888" w:history="1">
             <w:r>
               <w:rPr>
                 <w:rStyle w:val="Hyperlink"/>
@@ -1573,7 +1768,7 @@
                 <w:noProof/>
                 <w:webHidden/>
               </w:rPr>
-              <w:instrText xml:space="preserve"> PAGEREF _Toc306196755 \h </w:instrText>
+              <w:instrText xml:space="preserve"> PAGEREF _Toc322733888 \h </w:instrText>
             </w:r>
             <w:r>
               <w:rPr>
@@ -1593,7 +1788,7 @@
                 <w:noProof/>
                 <w:webHidden/>
               </w:rPr>
-              <w:t>31</w:t>
+              <w:t>32</w:t>
             </w:r>
             <w:r>
               <w:rPr>
@@ -1616,7 +1811,7 @@
               <w:sz w:val="22"/>
             </w:rPr>
           </w:pPr>
-          <w:hyperlink w:anchor="_Toc306196756" w:history="1">
+          <w:hyperlink w:anchor="_Toc322733889" w:history="1">
             <w:r>
               <w:rPr>
                 <w:rStyle w:val="Hyperlink"/>
@@ -1644,7 +1839,7 @@
                 <w:noProof/>
                 <w:webHidden/>
               </w:rPr>
-              <w:instrText xml:space="preserve"> PAGEREF _Toc306196756 \h </w:instrText>
+              <w:instrText xml:space="preserve"> PAGEREF _Toc322733889 \h </w:instrText>
             </w:r>
             <w:r>
               <w:rPr>
@@ -1664,7 +1859,7 @@
                 <w:noProof/>
                 <w:webHidden/>
               </w:rPr>
-              <w:t>32</w:t>
+              <w:t>33</w:t>
             </w:r>
             <w:r>
               <w:rPr>
@@ -1714,7 +1909,7 @@
           <w:lang w:val="es-ES"/>
         </w:rPr>
       </w:pPr>
-      <w:bookmarkStart w:id="0" w:name="_Toc306196739"/>
+      <w:bookmarkStart w:id="0" w:name="_Toc322733870"/>
       <w:r>
         <w:rPr>
           <w:lang w:val="es-ES"/>
@@ -1735,7 +1930,306 @@
         <w:pStyle w:val="Cuerpo"/>
       </w:pPr>
       <w:r>
-        <w:t xml:space="preserve">Se plantea la presentación de este proyecto con el fin de desarrollar una aplicación para móvil que permita sentar las bases para futuros desarrollos. </w:t>
+        <w:t xml:space="preserve">El presente proyecto comprende dos partes fundamentales. En primer lugar un estudio </w:t>
+      </w:r>
+      <w:r>
+        <w:t xml:space="preserve">previo de la plataforma, entorno de desarrollo y técnicas y herramientas necesarias para desarrollar y publicar una aplicación móvil en Android. Y en segundo lugar el diseño e implementación de una aplicación que nos permita reflejar de una manera práctica e intuitiva los resultados obtenidos en el proyecto de investigación. </w:t>
+      </w:r>
+      <w:r>
+        <w:t xml:space="preserve">Asimismo la aplicación </w:t>
+      </w:r>
+      <w:r>
+        <w:t xml:space="preserve">desarrollada servirá </w:t>
+      </w:r>
+      <w:r>
+        <w:t>al usua</w:t>
+      </w:r>
+      <w:r>
+        <w:t>rio final para medir los progresos obtenidos a partir de un programa de ejercicios.</w:t>
+      </w:r>
+    </w:p>
+    <w:p>
+      <w:pPr>
+        <w:pStyle w:val="Cuerpo"/>
+      </w:pPr>
+      <w:r>
+        <w:t>En el presente documento se reflejarán ambos apartados, si</w:t>
+      </w:r>
+      <w:r>
+        <w:t>guiendo la estructura que se define a continuación.</w:t>
+      </w:r>
+    </w:p>
+    <w:p>
+      <w:pPr>
+        <w:pStyle w:val="Cuerpo"/>
+      </w:pPr>
+      <w:r>
+        <w:t xml:space="preserve">Primera parte. </w:t>
+      </w:r>
+      <w:r>
+        <w:t xml:space="preserve">Descripción del proyecto: </w:t>
+      </w:r>
+    </w:p>
+    <w:p>
+      <w:pPr>
+        <w:pStyle w:val="Cuerpo"/>
+      </w:pPr>
+      <w:r>
+        <w:t>Esta sección del documento contendrá las introducciones teóricas necesarias para el correc</w:t>
+      </w:r>
+      <w:r>
+        <w:t>to acercamiento al proyecto. Se</w:t>
+      </w:r>
+      <w:r>
+        <w:t xml:space="preserve"> compone de los siguientes apartados:</w:t>
+      </w:r>
+    </w:p>
+    <w:p>
+      <w:pPr>
+        <w:pStyle w:val="Cuerpo"/>
+        <w:numPr>
+          <w:ilvl w:val="0"/>
+          <w:numId w:val="13"/>
+        </w:numPr>
+      </w:pPr>
+      <w:r>
+        <w:t>Introducción: breve descripción del proyecto realizado y resumen del contenido de la memoria y documentación técnica del mismo.</w:t>
+      </w:r>
+    </w:p>
+    <w:p>
+      <w:pPr>
+        <w:pStyle w:val="Cuerpo"/>
+        <w:numPr>
+          <w:ilvl w:val="0"/>
+          <w:numId w:val="13"/>
+        </w:numPr>
+      </w:pPr>
+      <w:r>
+        <w:t>Objetivos del proyecto: se abordarán los objetivos que se pretender conseguir con la realización de este proyecto de fin de carrera.</w:t>
+      </w:r>
+    </w:p>
+    <w:p>
+      <w:pPr>
+        <w:pStyle w:val="Cuerpo"/>
+        <w:numPr>
+          <w:ilvl w:val="0"/>
+          <w:numId w:val="13"/>
+        </w:numPr>
+      </w:pPr>
+      <w:r>
+        <w:t xml:space="preserve">Conceptos teóricos: Definición de conceptos que abarcan algún campo relacionado con el proyecto. </w:t>
+      </w:r>
+    </w:p>
+    <w:p>
+      <w:pPr>
+        <w:pStyle w:val="Cuerpo"/>
+        <w:numPr>
+          <w:ilvl w:val="0"/>
+          <w:numId w:val="13"/>
+        </w:numPr>
+      </w:pPr>
+      <w:r>
+        <w:t>Técnicas y Herramientas: se tratarán las técnica</w:t>
+      </w:r>
+      <w:r>
+        <w:t>s y herramientas empleadas en</w:t>
+      </w:r>
+      <w:r>
+        <w:t xml:space="preserve"> la elaboración del proyecto, desde la parte de investigación a la de diseño e implementación de la aplicación web, así como herramientas auxiliares empleadas a lo largo de todo el proceso o en la elaboración misma de esta documentación.</w:t>
+      </w:r>
+    </w:p>
+    <w:p>
+      <w:pPr>
+        <w:pStyle w:val="Cuerpo"/>
+        <w:numPr>
+          <w:ilvl w:val="0"/>
+          <w:numId w:val="13"/>
+        </w:numPr>
+      </w:pPr>
+      <w:r>
+        <w:lastRenderedPageBreak/>
+        <w:t xml:space="preserve">Aspectos relevantes del desarrollo del proyecto: en este apartado se pondrán de relieve aquellos aspectos destacables en la elaboración y desarrollo de este proyecto de fin de carrera. </w:t>
+      </w:r>
+    </w:p>
+    <w:p>
+      <w:pPr>
+        <w:pStyle w:val="Cuerpo"/>
+        <w:numPr>
+          <w:ilvl w:val="0"/>
+          <w:numId w:val="13"/>
+        </w:numPr>
+      </w:pPr>
+      <w:r>
+        <w:t xml:space="preserve">Trabajos relacionados: </w:t>
+      </w:r>
+      <w:r>
+        <w:t>En este apartado se presentarán aplicaciones comerciales con objetivos similares a la solución adoptada por este proyecto.</w:t>
+      </w:r>
+    </w:p>
+    <w:p>
+      <w:pPr>
+        <w:pStyle w:val="Cuerpo"/>
+        <w:numPr>
+          <w:ilvl w:val="0"/>
+          <w:numId w:val="13"/>
+        </w:numPr>
+      </w:pPr>
+      <w:r>
+        <w:t xml:space="preserve">Conclusiones y líneas de trabajo futuras: </w:t>
+      </w:r>
+      <w:r>
+        <w:t>En este</w:t>
+      </w:r>
+      <w:r>
+        <w:t xml:space="preserve"> último</w:t>
+      </w:r>
+      <w:r>
+        <w:t xml:space="preserve"> apartado</w:t>
+      </w:r>
+      <w:r>
+        <w:t xml:space="preserve"> se</w:t>
+      </w:r>
+      <w:r>
+        <w:t xml:space="preserve"> comentarán las posibles mejoras que se pueden implementar, tanto para ampliar a nivel funcional como a nivel de infraestructura.</w:t>
+      </w:r>
+      <w:r>
+        <w:t xml:space="preserve"> </w:t>
+      </w:r>
+      <w:r>
+        <w:t>A</w:t>
+      </w:r>
+      <w:r>
+        <w:t xml:space="preserve">sí </w:t>
+      </w:r>
+      <w:r>
+        <w:t>mismo se extraerán aquí</w:t>
+      </w:r>
+      <w:r>
+        <w:t xml:space="preserve"> las conclusiones deriv</w:t>
+      </w:r>
+      <w:r>
+        <w:t>adas de la consecución del proyecto</w:t>
+      </w:r>
+      <w:r>
+        <w:t>.</w:t>
+      </w:r>
+    </w:p>
+    <w:p>
+      <w:pPr>
+        <w:pStyle w:val="Cuerpo"/>
+      </w:pPr>
+      <w:r>
+        <w:t>Segunda parte. Documentación técnica:</w:t>
+      </w:r>
+    </w:p>
+    <w:p>
+      <w:pPr>
+        <w:pStyle w:val="Cuerpo"/>
+      </w:pPr>
+      <w:r>
+        <w:t>Esta segunda sección del documento contendrá los apartados específicos del análisis, diseño e implementación de la aplicación, así como los distintos manuales. Su estructura será la siguiente:</w:t>
+      </w:r>
+    </w:p>
+    <w:p>
+      <w:pPr>
+        <w:pStyle w:val="Cuerpo"/>
+        <w:numPr>
+          <w:ilvl w:val="0"/>
+          <w:numId w:val="14"/>
+        </w:numPr>
+      </w:pPr>
+      <w:r>
+        <w:t>Plan del proyecto: Se comentará el calendario previsto así</w:t>
+      </w:r>
+      <w:r>
+        <w:cr/>
+        <w:t xml:space="preserve"> como los detalles de planificación.</w:t>
+      </w:r>
+    </w:p>
+    <w:p>
+      <w:pPr>
+        <w:pStyle w:val="Cuerpo"/>
+        <w:numPr>
+          <w:ilvl w:val="0"/>
+          <w:numId w:val="14"/>
+        </w:numPr>
+      </w:pPr>
+      <w:r>
+        <w:t>Especificación de requisitos: En este anexo, se detallarán los requisitos</w:t>
+      </w:r>
+      <w:r>
+        <w:cr/>
+        <w:t xml:space="preserve"> correspondientes a la aplicación Android.</w:t>
+      </w:r>
+    </w:p>
+    <w:p>
+      <w:pPr>
+        <w:pStyle w:val="Cuerpo"/>
+        <w:numPr>
+          <w:ilvl w:val="0"/>
+          <w:numId w:val="14"/>
+        </w:numPr>
+      </w:pPr>
+      <w:r>
+        <w:t>Especificación de diseño: En este anexo se justifican las decisiones tomadas para implementar la solución al problema descrito en la fase anterior.</w:t>
+      </w:r>
+    </w:p>
+    <w:p>
+      <w:pPr>
+        <w:pStyle w:val="Cuerpo"/>
+        <w:numPr>
+          <w:ilvl w:val="0"/>
+          <w:numId w:val="14"/>
+        </w:numPr>
+      </w:pPr>
+      <w:r>
+        <w:t>Documentación técnica de programación: apartado dedicado a</w:t>
+      </w:r>
+      <w:r>
+        <w:cr/>
+        <w:t xml:space="preserve"> comentar aspectos relevantes en la implementación de la aplicación,</w:t>
+      </w:r>
+      <w:r>
+        <w:cr/>
+        <w:t xml:space="preserve"> que pueda servir de apoyo a futuras modificaciones en la misma. </w:t>
+      </w:r>
+    </w:p>
+    <w:p>
+      <w:pPr>
+        <w:pStyle w:val="Cuerpo"/>
+        <w:numPr>
+          <w:ilvl w:val="0"/>
+          <w:numId w:val="14"/>
+        </w:numPr>
+      </w:pPr>
+      <w:r>
+        <w:lastRenderedPageBreak/>
+        <w:t>Manual</w:t>
+      </w:r>
+      <w:r>
+        <w:t>es</w:t>
+      </w:r>
+      <w:r>
+        <w:t xml:space="preserve"> de usuario: completo manual de la aplicación orientado al</w:t>
+      </w:r>
+      <w:r>
+        <w:cr/>
+        <w:t xml:space="preserve"> usuario final de la misma. </w:t>
+      </w:r>
+      <w:r>
+        <w:t>Se explicará el proceso de instalación y s</w:t>
+      </w:r>
+      <w:r>
+        <w:t>e trata</w:t>
+      </w:r>
+      <w:r>
+        <w:t>rán todos los menús y contenidos p</w:t>
+      </w:r>
+      <w:r>
+        <w:t>resentes en la aplicación.</w:t>
+      </w:r>
+      <w:r>
+        <w:t xml:space="preserve"> También se incluye un apartado para el programador, donde se describe el proceso de desarrollo y depuración de la aplicación.</w:t>
       </w:r>
     </w:p>
     <w:p>
@@ -1745,7 +2239,7 @@
           <w:lang w:val="es-ES"/>
         </w:rPr>
       </w:pPr>
-      <w:bookmarkStart w:id="1" w:name="_Toc306196740"/>
+      <w:bookmarkStart w:id="1" w:name="_Toc322733871"/>
       <w:r>
         <w:rPr>
           <w:lang w:val="es-ES"/>
@@ -1762,6 +2256,265 @@
     </w:p>
     <w:p>
       <w:pPr>
+        <w:pStyle w:val="Cuerpo"/>
+      </w:pPr>
+      <w:r>
+        <w:t>Se distinguen dos tipos de objetivos; los marcados por los requisitos del software o requisitos funcionales y los objetivos de carácter técnico.</w:t>
+      </w:r>
+    </w:p>
+    <w:p>
+      <w:pPr>
+        <w:pStyle w:val="Heading2"/>
+        <w:rPr>
+          <w:lang w:val="es-ES"/>
+        </w:rPr>
+      </w:pPr>
+      <w:bookmarkStart w:id="2" w:name="_Toc322733872"/>
+      <w:r>
+        <w:rPr>
+          <w:lang w:val="es-ES"/>
+        </w:rPr>
+        <w:t>Objetivos marcados por los requisitos funcionales</w:t>
+      </w:r>
+      <w:bookmarkEnd w:id="2"/>
+    </w:p>
+    <w:p>
+      <w:pPr>
+        <w:pStyle w:val="Cuerpo"/>
+      </w:pPr>
+      <w:r>
+        <w:t>Se busca diseñar e implementar una aplicación móvil que permita medir el progreso conseguido en distintas rutinas de ejercicios a lo largo del tiempo. Se pretende distribuir la aplicación a través del Android Market con la idea de ser utilizado con fines recreativos una vez completado su desarrollo.</w:t>
+      </w:r>
+    </w:p>
+    <w:p>
+      <w:pPr>
+        <w:pStyle w:val="Cuerpo"/>
+      </w:pPr>
+      <w:r>
+        <w:t xml:space="preserve">Un usuario de la aplicación podrá realizar distintos tipos de ejercicios que involucren desplazamientos físicos reales. De tal forma que, mediante los cambios en las coordenadas GPS, recogidos a través de los sensores integrados en el terminal, sea posible calcular: la distancia recorrida, el tiempo, la velocidad y las calorías quemadas al finalizar la actividad. </w:t>
+      </w:r>
+    </w:p>
+    <w:p>
+      <w:pPr>
+        <w:pStyle w:val="Cuerpo"/>
+      </w:pPr>
+      <w:r>
+        <w:t>La aplicación deberá ser capaz de explotar los datos obtenidos a partir de los sensores, persistirlos y utilizarlos para presentar al usuario con gráficas y estadísticas inherentes a su progreso. Será imprescindible que el terminal cuente con un sensor GPS integrado y activo para su correcto funcionamiento. Sera posible habilitar y deshabilitar el sensor desde un menú de la aplicación.</w:t>
+      </w:r>
+    </w:p>
+    <w:p>
+      <w:pPr>
+        <w:pStyle w:val="Cuerpo"/>
+      </w:pPr>
+      <w:r>
+        <w:t>Al ser una aplicación con fines puramente lúdicos, es aceptable que los algoritmos utilizados en los cálculos presenten valores aproximados.</w:t>
+      </w:r>
+    </w:p>
+    <w:p>
+      <w:pPr>
+        <w:pStyle w:val="Cuerpo"/>
+      </w:pPr>
+      <w:r>
+        <w:t xml:space="preserve">En cambio es importante que las gráficas presentadas en la aplicación representar de forma atractiva los factores claves para motivar al usuario a seguir haciendo ejercicio. Será posible </w:t>
+      </w:r>
+      <w:r>
+        <w:lastRenderedPageBreak/>
+        <w:t>conocer las velocidades máximas alcanzadas, los mínimos y los promedios. De forma parecida se tratarán las calorías quemadas y peso perdido.</w:t>
+      </w:r>
+    </w:p>
+    <w:p>
+      <w:pPr>
+        <w:pStyle w:val="Cuerpo"/>
+      </w:pPr>
+      <w:r>
+        <w:t>Será posible acceder a un resumen histórico de ejercicios. Se pretende también que sea la propia aplicación la que evalúe el consumo de calorías en función de los datos de usuario. Será importante que estos datos sean recientes por lo que se debe asegurar que son válidos antes de comenzar el ejercicio. En caso que los datos no sean válidos se podrá actualizarlos antes de comenzar.</w:t>
+      </w:r>
+    </w:p>
+    <w:p>
+      <w:pPr>
+        <w:pStyle w:val="Cuerpo"/>
+      </w:pPr>
+      <w:r>
+        <w:t>Debe garantizarse el correcto funcionamiento a nivel de seguridad, de rendimiento y a nivel funcional de la aplicación. Para ello se debe definir un proceso de testeo adecuado.</w:t>
+      </w:r>
+    </w:p>
+    <w:p>
+      <w:pPr>
+        <w:pStyle w:val="Cuerpo"/>
+      </w:pPr>
+    </w:p>
+    <w:p>
+      <w:pPr>
+        <w:pStyle w:val="Heading2"/>
+        <w:rPr>
+          <w:lang w:val="es-ES"/>
+        </w:rPr>
+      </w:pPr>
+      <w:bookmarkStart w:id="3" w:name="_Toc322733873"/>
+      <w:r>
+        <w:rPr>
+          <w:lang w:val="es-ES"/>
+        </w:rPr>
+        <w:t>Objetivos de carácter técnico</w:t>
+      </w:r>
+      <w:bookmarkEnd w:id="3"/>
+    </w:p>
+    <w:p>
+      <w:pPr>
+        <w:pStyle w:val="Cuerpo"/>
+      </w:pPr>
+      <w:r>
+        <w:t>Al desarrollo de este proyecto subyace la necesidad de explotar y ampliar los conocimientos adquiridos durante la carrera. De este modo ha sido posible estructurar la aplicación en base al modelo de tres capas: datos, lógica y presentación. Una aproximación al modelo MVC adaptado para Android.</w:t>
+      </w:r>
+    </w:p>
+    <w:p>
+      <w:pPr>
+        <w:pStyle w:val="Cuerpo"/>
+      </w:pPr>
+      <w:r>
+        <w:t>Para la parte del desarrollo se ha usado lenguajes Orientados a Objetos, concretamente: Java. En Android el proceso se ejecuta dentro de una máquina virtual, sobre un Kernel de Linux casi completo. Es necesario interiorizar también estas tecnologías para el correcto despliegue de la aplicación.</w:t>
+      </w:r>
+    </w:p>
+    <w:p>
+      <w:pPr>
+        <w:pStyle w:val="Cuerpo"/>
+      </w:pPr>
+      <w:r>
+        <w:t>Además, es también objetivo del proyecto perfeccionar conocimientos sobre:</w:t>
+      </w:r>
+    </w:p>
+    <w:p>
+      <w:pPr>
+        <w:pStyle w:val="Cuerpo"/>
+      </w:pPr>
+    </w:p>
+    <w:p>
+      <w:pPr>
+        <w:pStyle w:val="Cuerpo"/>
+        <w:numPr>
+          <w:ilvl w:val="0"/>
+          <w:numId w:val="15"/>
+        </w:numPr>
+      </w:pPr>
+      <w:r>
+        <w:t xml:space="preserve">El uso de entornos de desarrollo, cómo Eclipse en sus distintas distribuciones (STS, IDE for Java Developers, etc), que mejora notablemente el desarrollo con la </w:t>
+      </w:r>
+      <w:r>
+        <w:lastRenderedPageBreak/>
+        <w:t>integración de los servidores y facilitando la utilización de librerías externas como parte del propio proyecto.</w:t>
+      </w:r>
+    </w:p>
+    <w:p>
+      <w:pPr>
+        <w:pStyle w:val="Cuerpo"/>
+        <w:numPr>
+          <w:ilvl w:val="0"/>
+          <w:numId w:val="15"/>
+        </w:numPr>
+      </w:pPr>
+      <w:r>
+        <w:t>La integración de plugins para desarrollo, por ejemplo, para Android: Android ADT que incluye las herramientas del SDK y el AVD, entre muchas otras funcionalidades.</w:t>
+      </w:r>
+    </w:p>
+    <w:p>
+      <w:pPr>
+        <w:pStyle w:val="Cuerpo"/>
+        <w:numPr>
+          <w:ilvl w:val="0"/>
+          <w:numId w:val="15"/>
+        </w:numPr>
+      </w:pPr>
+      <w:r>
+        <w:t>Las librerías externas que permiten completar las funcionalidades ofrecidas por la aplicación. Ej. AChartEngine, Joda Time, Google Maps API.</w:t>
+      </w:r>
+    </w:p>
+    <w:p>
+      <w:pPr>
+        <w:pStyle w:val="Cuerpo"/>
+        <w:numPr>
+          <w:ilvl w:val="0"/>
+          <w:numId w:val="15"/>
+        </w:numPr>
+      </w:pPr>
+      <w:r>
+        <w:t>Profundizar sobre opciones y buenas prácticas a la hora de persistir datos en Android.</w:t>
+      </w:r>
+    </w:p>
+    <w:p>
+      <w:pPr>
+        <w:pStyle w:val="Cuerpo"/>
+        <w:numPr>
+          <w:ilvl w:val="0"/>
+          <w:numId w:val="15"/>
+        </w:numPr>
+      </w:pPr>
+      <w:r>
+        <w:t>Adquirir conocimiento sobre versionado y aprender a utilizar un gestor de versiones distribuido (gitHub).</w:t>
+      </w:r>
+    </w:p>
+    <w:p>
+      <w:pPr>
+        <w:pStyle w:val="Cuerpo"/>
+        <w:numPr>
+          <w:ilvl w:val="0"/>
+          <w:numId w:val="15"/>
+        </w:numPr>
+      </w:pPr>
+      <w:r>
+        <w:t>Comprender las diferencias, respecto a un entorno web, a la hora de crear una Suite de pruebas unitarias dentro de un proyecto Android.</w:t>
+      </w:r>
+    </w:p>
+    <w:p>
+      <w:pPr>
+        <w:pStyle w:val="Cuerpo"/>
+        <w:numPr>
+          <w:ilvl w:val="0"/>
+          <w:numId w:val="15"/>
+        </w:numPr>
+      </w:pPr>
+      <w:r>
+        <w:t>Profundizar en el uso de servidores Web. Concretamente Apache Tomcat, pero extrapolable a otras plataformas.</w:t>
+      </w:r>
+    </w:p>
+    <w:p>
+      <w:pPr>
+        <w:pStyle w:val="Cuerpo"/>
+        <w:numPr>
+          <w:ilvl w:val="0"/>
+          <w:numId w:val="15"/>
+        </w:numPr>
+      </w:pPr>
+      <w:r>
+        <w:t xml:space="preserve">Aprender sobre la tecnología Java JSP (Java Server Pages), que proporciona de una forma rápida y sencilla la creación de páginas Web con contenido dinámico. </w:t>
+      </w:r>
+    </w:p>
+    <w:p>
+      <w:pPr>
+        <w:pStyle w:val="Cuerpo"/>
+        <w:numPr>
+          <w:ilvl w:val="0"/>
+          <w:numId w:val="15"/>
+        </w:numPr>
+      </w:pPr>
+      <w:r>
+        <w:t>Realizar una buena definición de las pruebas de aceptación y cumplir con lo pautado.</w:t>
+      </w:r>
+    </w:p>
+    <w:p>
+      <w:pPr>
+        <w:pStyle w:val="Cuerpo"/>
+      </w:pPr>
+    </w:p>
+    <w:p>
+      <w:pPr>
+        <w:pStyle w:val="Cuerpo"/>
+      </w:pPr>
+      <w:r>
+        <w:t>Finalmente, aunque no menos importante, otro de los objetivos marcados a la hora de abordar el proyecto es intentar utilizar el mayor número de herramientas de libre distribución para demostrar que es posible realizar un proyecto con un desembolso económico mínimo.</w:t>
+      </w:r>
+    </w:p>
+    <w:p>
+      <w:pPr>
         <w:pStyle w:val="Heading2"/>
         <w:spacing w:line="360" w:lineRule="auto"/>
         <w:rPr>
@@ -1776,7 +2529,7 @@
           <w:lang w:val="es-ES"/>
         </w:rPr>
       </w:pPr>
-      <w:bookmarkStart w:id="2" w:name="_Toc306196741"/>
+      <w:bookmarkStart w:id="4" w:name="_Toc322733874"/>
       <w:r>
         <w:rPr>
           <w:lang w:val="es-ES"/>
@@ -1784,7 +2537,7 @@
         <w:lastRenderedPageBreak/>
         <w:t>Conceptos teóricos</w:t>
       </w:r>
-      <w:bookmarkEnd w:id="2"/>
+      <w:bookmarkEnd w:id="4"/>
     </w:p>
     <w:p>
       <w:pPr>
@@ -1792,11 +2545,11 @@
         <w:spacing w:line="360" w:lineRule="auto"/>
         <w:outlineLvl w:val="1"/>
       </w:pPr>
-      <w:bookmarkStart w:id="3" w:name="_Toc306196742"/>
+      <w:bookmarkStart w:id="5" w:name="_Toc322733875"/>
       <w:r>
         <w:t>Arquitectura Android</w:t>
       </w:r>
-      <w:bookmarkEnd w:id="3"/>
+      <w:bookmarkEnd w:id="5"/>
     </w:p>
     <w:p>
       <w:pPr>
@@ -1806,15 +2559,7 @@
         <w:t>Android es un sistema operativo para dispositiv</w:t>
       </w:r>
       <w:r>
-        <w:t xml:space="preserve">os móviles y </w:t>
-      </w:r>
-      <w:proofErr w:type="spellStart"/>
-      <w:r>
-        <w:t>tablets</w:t>
-      </w:r>
-      <w:proofErr w:type="spellEnd"/>
-      <w:r>
-        <w:t xml:space="preserve"> propiedad</w:t>
+        <w:t>os móviles y tablets propiedad</w:t>
       </w:r>
       <w:r>
         <w:t xml:space="preserve"> de </w:t>
@@ -1835,15 +2580,7 @@
         <w:t>S</w:t>
       </w:r>
       <w:r>
-        <w:t xml:space="preserve">tandard </w:t>
-      </w:r>
-      <w:proofErr w:type="spellStart"/>
-      <w:r>
-        <w:t>OpenSource</w:t>
-      </w:r>
-      <w:proofErr w:type="spellEnd"/>
-      <w:r>
-        <w:t>.</w:t>
+        <w:t>tandard OpenSource.</w:t>
       </w:r>
     </w:p>
     <w:p>
@@ -1878,47 +2615,19 @@
                       <w:lang w:val="es-ES"/>
                     </w:rPr>
                   </w:pPr>
-                  <w:proofErr w:type="spellStart"/>
-                  <w:proofErr w:type="gramStart"/>
                   <w:r>
-                    <w:t>Figura</w:t>
+                    <w:t xml:space="preserve">Figura </w:t>
                   </w:r>
-                  <w:proofErr w:type="spellEnd"/>
+                  <w:fldSimple w:instr=" SEQ Figure \* ARABIC ">
+                    <w:r>
+                      <w:rPr>
+                        <w:noProof/>
+                      </w:rPr>
+                      <w:t>1</w:t>
+                    </w:r>
+                  </w:fldSimple>
                   <w:r>
-                    <w:t xml:space="preserve"> </w:t>
-                  </w:r>
-                  <w:r>
-                    <w:fldChar w:fldCharType="begin"/>
-                  </w:r>
-                  <w:r>
-                    <w:instrText xml:space="preserve"> SEQ Figure \* ARABIC </w:instrText>
-                  </w:r>
-                  <w:r>
-                    <w:fldChar w:fldCharType="separate"/>
-                  </w:r>
-                  <w:r>
-                    <w:rPr>
-                      <w:noProof/>
-                    </w:rPr>
-                    <w:t>1</w:t>
-                  </w:r>
-                  <w:r>
-                    <w:fldChar w:fldCharType="end"/>
-                  </w:r>
-                  <w:r>
-                    <w:t>.</w:t>
-                  </w:r>
-                  <w:proofErr w:type="gramEnd"/>
-                  <w:r>
-                    <w:t xml:space="preserve"> </w:t>
-                  </w:r>
-                  <w:proofErr w:type="spellStart"/>
-                  <w:r>
-                    <w:t>Arquitectura</w:t>
-                  </w:r>
-                  <w:proofErr w:type="spellEnd"/>
-                  <w:r>
-                    <w:t xml:space="preserve"> Android</w:t>
+                    <w:t>. Arquitectura Android</w:t>
                   </w:r>
                 </w:p>
               </w:txbxContent>
@@ -1990,14 +2699,12 @@
         <w:lastRenderedPageBreak/>
         <w:t xml:space="preserve">Como se puede observar en la imagen, el </w:t>
       </w:r>
-      <w:proofErr w:type="spellStart"/>
       <w:r>
         <w:t>K</w:t>
       </w:r>
       <w:r>
         <w:t>ernel</w:t>
       </w:r>
-      <w:proofErr w:type="spellEnd"/>
       <w:r>
         <w:t xml:space="preserve"> de Linux cuenta</w:t>
       </w:r>
@@ -2049,31 +2756,15 @@
         <w:t xml:space="preserve"> esquema de </w:t>
       </w:r>
       <w:r>
-        <w:t xml:space="preserve"> base de datos relacional </w:t>
-      </w:r>
-      <w:proofErr w:type="spellStart"/>
-      <w:r>
-        <w:t>SQLite</w:t>
-      </w:r>
-      <w:proofErr w:type="spellEnd"/>
-      <w:r>
-        <w:t>.</w:t>
-      </w:r>
-    </w:p>
-    <w:p>
-      <w:pPr>
-        <w:pStyle w:val="Cuerpo"/>
-      </w:pPr>
-      <w:r>
-        <w:t xml:space="preserve">A la hora de implementar nos moveremos sobre la capa de aplicaciones, trabajando únicamente sobre el </w:t>
-      </w:r>
-      <w:proofErr w:type="spellStart"/>
-      <w:r>
-        <w:t>framework</w:t>
-      </w:r>
-      <w:proofErr w:type="spellEnd"/>
-      <w:r>
-        <w:t xml:space="preserve"> de las aplicaciones. El manejo de los niveles de abstracción inferiores nos resultará prácticamente transparente. </w:t>
+        <w:t xml:space="preserve"> base de datos relacional SQLite.</w:t>
+      </w:r>
+    </w:p>
+    <w:p>
+      <w:pPr>
+        <w:pStyle w:val="Cuerpo"/>
+      </w:pPr>
+      <w:r>
+        <w:t xml:space="preserve">A la hora de implementar nos moveremos sobre la capa de aplicaciones, trabajando únicamente sobre el framework de las aplicaciones. El manejo de los niveles de abstracción inferiores nos resultará prácticamente transparente. </w:t>
       </w:r>
     </w:p>
     <w:p>
@@ -2090,29 +2781,21 @@
           <w:noProof/>
         </w:rPr>
       </w:pPr>
-      <w:bookmarkStart w:id="4" w:name="_Toc306196743"/>
+      <w:bookmarkStart w:id="6" w:name="_Toc322733876"/>
       <w:r>
         <w:rPr>
           <w:noProof/>
         </w:rPr>
         <w:t>Aplicación</w:t>
       </w:r>
-      <w:bookmarkEnd w:id="4"/>
-    </w:p>
-    <w:p>
-      <w:pPr>
-        <w:pStyle w:val="Cuerpo"/>
-      </w:pPr>
-      <w:r>
-        <w:t>Una aplicación es un set de servicios, vistas y recursos unidos dentro de un mismo paquete. En Android lo más natural es escribir las aplicaciones en Java y a partir de las herramientas provistas por el SDK generar nuestros ejecutables “.</w:t>
-      </w:r>
-      <w:proofErr w:type="spellStart"/>
-      <w:r>
-        <w:t>apk</w:t>
-      </w:r>
-      <w:proofErr w:type="spellEnd"/>
-      <w:r>
-        <w:t xml:space="preserve">”. </w:t>
+      <w:bookmarkEnd w:id="6"/>
+    </w:p>
+    <w:p>
+      <w:pPr>
+        <w:pStyle w:val="Cuerpo"/>
+      </w:pPr>
+      <w:r>
+        <w:t xml:space="preserve">Una aplicación es un set de servicios, vistas y recursos unidos dentro de un mismo paquete. En Android lo más natural es escribir las aplicaciones en Java y a partir de las herramientas provistas por el SDK generar nuestros ejecutables “.apk”. </w:t>
       </w:r>
     </w:p>
     <w:p>
@@ -2147,15 +2830,7 @@
         <w:t>la ejecutará</w:t>
       </w:r>
       <w:r>
-        <w:t xml:space="preserve"> como un usuario de un sistema Linux </w:t>
-      </w:r>
-      <w:proofErr w:type="spellStart"/>
-      <w:r>
-        <w:t>multi</w:t>
-      </w:r>
-      <w:proofErr w:type="spellEnd"/>
-      <w:r>
-        <w:t xml:space="preserve">-usuario. Cada usuario (aplicación) </w:t>
+        <w:t xml:space="preserve"> como un usuario de un sistema Linux multi-usuario. Cada usuario (aplicación) </w:t>
       </w:r>
       <w:r>
         <w:t>vendrá identificada por un identificador de usuario</w:t>
@@ -2199,12 +2874,12 @@
         <w:pStyle w:val="Heading30"/>
         <w:outlineLvl w:val="1"/>
       </w:pPr>
-      <w:bookmarkStart w:id="5" w:name="_Toc306196744"/>
+      <w:bookmarkStart w:id="7" w:name="_Toc322733877"/>
       <w:r>
         <w:lastRenderedPageBreak/>
         <w:t>Actividad</w:t>
       </w:r>
-      <w:bookmarkEnd w:id="5"/>
+      <w:bookmarkEnd w:id="7"/>
     </w:p>
     <w:p>
       <w:pPr>
@@ -2251,13 +2926,8 @@
           <w:numId w:val="10"/>
         </w:numPr>
       </w:pPr>
-      <w:proofErr w:type="spellStart"/>
-      <w:r>
-        <w:t>Broadcast</w:t>
-      </w:r>
-      <w:proofErr w:type="spellEnd"/>
-      <w:r>
-        <w:t xml:space="preserve"> Receivers – Componentes que están a la espera de un cambio para responder</w:t>
+      <w:r>
+        <w:t>Broadcast Receivers – Componentes que están a la espera de un cambio para responder</w:t>
       </w:r>
     </w:p>
     <w:p>
@@ -2269,15 +2939,7 @@
         </w:numPr>
       </w:pPr>
       <w:r>
-        <w:t xml:space="preserve">Content </w:t>
-      </w:r>
-      <w:proofErr w:type="spellStart"/>
-      <w:r>
-        <w:t>Providers</w:t>
-      </w:r>
-      <w:proofErr w:type="spellEnd"/>
-      <w:r>
-        <w:t xml:space="preserve"> – Proveedores de contenido que a través de una interfaz común básicamente hacen una consulta y devuelven un resultado.</w:t>
+        <w:t>Content Providers – Proveedores de contenido que a través de una interfaz común básicamente hacen una consulta y devuelven un resultado.</w:t>
       </w:r>
     </w:p>
     <w:p>
@@ -2471,11 +3133,11 @@
           </wp:anchor>
         </w:drawing>
       </w:r>
-      <w:bookmarkStart w:id="6" w:name="_Toc306196745"/>
+      <w:bookmarkStart w:id="8" w:name="_Toc322733878"/>
       <w:r>
         <w:t>Ciclo de vida de una aplicación</w:t>
       </w:r>
-      <w:bookmarkEnd w:id="6"/>
+      <w:bookmarkEnd w:id="8"/>
     </w:p>
     <w:p>
       <w:pPr>
@@ -2492,15 +3154,7 @@
         <w:t xml:space="preserve">El esquema anterior representa todos los posibles estados que puede atravesar una aplicación durante su vida. Estos métodos están implementados en la </w:t>
       </w:r>
       <w:r>
-        <w:t xml:space="preserve">clase </w:t>
-      </w:r>
-      <w:proofErr w:type="spellStart"/>
-      <w:r>
-        <w:t>Activity</w:t>
-      </w:r>
-      <w:proofErr w:type="spellEnd"/>
-      <w:r>
-        <w:t xml:space="preserve"> y son heredados en cada una de nuestras actividades. El funcionamiento de la mayoría de ellos es transparente, de forma que no necesitamos </w:t>
+        <w:t xml:space="preserve">clase Activity y son heredados en cada una de nuestras actividades. El funcionamiento de la mayoría de ellos es transparente, de forma que no necesitamos </w:t>
       </w:r>
       <w:r>
         <w:t>sobrecargar</w:t>
@@ -2526,20 +3180,7 @@
         <w:t>excepción</w:t>
       </w:r>
       <w:r>
-        <w:t xml:space="preserve"> es el método </w:t>
-      </w:r>
-      <w:proofErr w:type="spellStart"/>
-      <w:proofErr w:type="gramStart"/>
-      <w:r>
-        <w:t>onCreate</w:t>
-      </w:r>
-      <w:proofErr w:type="spellEnd"/>
-      <w:r>
-        <w:t>(</w:t>
-      </w:r>
-      <w:proofErr w:type="gramEnd"/>
-      <w:r>
-        <w:t>) que debemos implementar siempre</w:t>
+        <w:t xml:space="preserve"> es el método onCreate() que debemos implementar siempre</w:t>
       </w:r>
       <w:r>
         <w:t>,</w:t>
@@ -2576,59 +3217,67 @@
           <w:lang w:val="en-US"/>
         </w:rPr>
       </w:pPr>
-      <w:proofErr w:type="spellStart"/>
-      <w:proofErr w:type="gramStart"/>
       <w:r>
         <w:rPr>
           <w:color w:val="808080" w:themeColor="background1" w:themeShade="80"/>
           <w:lang w:val="en-US"/>
         </w:rPr>
-        <w:t>onPause</w:t>
-      </w:r>
-      <w:proofErr w:type="spellEnd"/>
+        <w:t xml:space="preserve">onPause() </w:t>
+      </w:r>
+      <w:r>
+        <w:rPr>
+          <w:color w:val="808080" w:themeColor="background1" w:themeShade="80"/>
+        </w:rPr>
+        <w:sym w:font="Wingdings" w:char="F0E0"/>
+      </w:r>
       <w:r>
         <w:rPr>
           <w:color w:val="808080" w:themeColor="background1" w:themeShade="80"/>
           <w:lang w:val="en-US"/>
         </w:rPr>
-        <w:t>(</w:t>
-      </w:r>
-      <w:proofErr w:type="gramEnd"/>
-      <w:r>
+        <w:t xml:space="preserve"> onResume()</w:t>
+      </w:r>
+    </w:p>
+    <w:p>
+      <w:pPr>
+        <w:pStyle w:val="Cuerpo"/>
         <w:rPr>
           <w:color w:val="808080" w:themeColor="background1" w:themeShade="80"/>
           <w:lang w:val="en-US"/>
         </w:rPr>
-        <w:t xml:space="preserve">) </w:t>
-      </w:r>
-      <w:r>
-        <w:rPr>
-          <w:color w:val="808080" w:themeColor="background1" w:themeShade="80"/>
-        </w:rPr>
-        <w:sym w:font="Wingdings" w:char="F0E0"/>
-      </w:r>
+      </w:pPr>
       <w:r>
         <w:rPr>
           <w:color w:val="808080" w:themeColor="background1" w:themeShade="80"/>
           <w:lang w:val="en-US"/>
         </w:rPr>
-        <w:t xml:space="preserve"> </w:t>
-      </w:r>
-      <w:proofErr w:type="spellStart"/>
+        <w:t xml:space="preserve">onStop() </w:t>
+      </w:r>
+      <w:r>
+        <w:rPr>
+          <w:color w:val="808080" w:themeColor="background1" w:themeShade="80"/>
+        </w:rPr>
+        <w:sym w:font="Wingdings" w:char="F0E0"/>
+      </w:r>
       <w:r>
         <w:rPr>
           <w:color w:val="808080" w:themeColor="background1" w:themeShade="80"/>
           <w:lang w:val="en-US"/>
         </w:rPr>
-        <w:t>onResume</w:t>
-      </w:r>
-      <w:proofErr w:type="spellEnd"/>
+        <w:t xml:space="preserve"> onRestart() </w:t>
+      </w:r>
+      <w:r>
+        <w:rPr>
+          <w:color w:val="808080" w:themeColor="background1" w:themeShade="80"/>
+        </w:rPr>
+        <w:sym w:font="Wingdings" w:char="F0E0"/>
+      </w:r>
       <w:r>
         <w:rPr>
           <w:color w:val="808080" w:themeColor="background1" w:themeShade="80"/>
           <w:lang w:val="en-US"/>
         </w:rPr>
-        <w:t>()</w:t>
+        <w:t xml:space="preserve"> onStart()</w:t>
       </w:r>
     </w:p>
     <w:p>
@@ -2636,141 +3285,25 @@
         <w:pStyle w:val="Cuerpo"/>
         <w:rPr>
           <w:color w:val="808080" w:themeColor="background1" w:themeShade="80"/>
-          <w:lang w:val="en-US"/>
-        </w:rPr>
-      </w:pPr>
-      <w:proofErr w:type="spellStart"/>
-      <w:proofErr w:type="gramStart"/>
+        </w:rPr>
+      </w:pPr>
       <w:r>
         <w:rPr>
           <w:color w:val="808080" w:themeColor="background1" w:themeShade="80"/>
-          <w:lang w:val="en-US"/>
-        </w:rPr>
-        <w:t>onStop</w:t>
-      </w:r>
-      <w:proofErr w:type="spellEnd"/>
+        </w:rPr>
+        <w:t xml:space="preserve">onDestroy() </w:t>
+      </w:r>
       <w:r>
         <w:rPr>
           <w:color w:val="808080" w:themeColor="background1" w:themeShade="80"/>
-          <w:lang w:val="en-US"/>
-        </w:rPr>
-        <w:t>(</w:t>
-      </w:r>
-      <w:proofErr w:type="gramEnd"/>
+        </w:rPr>
+        <w:sym w:font="Wingdings" w:char="F0E0"/>
+      </w:r>
       <w:r>
         <w:rPr>
           <w:color w:val="808080" w:themeColor="background1" w:themeShade="80"/>
-          <w:lang w:val="en-US"/>
-        </w:rPr>
-        <w:t xml:space="preserve">) </w:t>
-      </w:r>
-      <w:r>
-        <w:rPr>
-          <w:color w:val="808080" w:themeColor="background1" w:themeShade="80"/>
-        </w:rPr>
-        <w:sym w:font="Wingdings" w:char="F0E0"/>
-      </w:r>
-      <w:r>
-        <w:rPr>
-          <w:color w:val="808080" w:themeColor="background1" w:themeShade="80"/>
-          <w:lang w:val="en-US"/>
-        </w:rPr>
-        <w:t xml:space="preserve"> </w:t>
-      </w:r>
-      <w:proofErr w:type="spellStart"/>
-      <w:r>
-        <w:rPr>
-          <w:color w:val="808080" w:themeColor="background1" w:themeShade="80"/>
-          <w:lang w:val="en-US"/>
-        </w:rPr>
-        <w:t>onRestart</w:t>
-      </w:r>
-      <w:proofErr w:type="spellEnd"/>
-      <w:r>
-        <w:rPr>
-          <w:color w:val="808080" w:themeColor="background1" w:themeShade="80"/>
-          <w:lang w:val="en-US"/>
-        </w:rPr>
-        <w:t xml:space="preserve">() </w:t>
-      </w:r>
-      <w:r>
-        <w:rPr>
-          <w:color w:val="808080" w:themeColor="background1" w:themeShade="80"/>
-        </w:rPr>
-        <w:sym w:font="Wingdings" w:char="F0E0"/>
-      </w:r>
-      <w:r>
-        <w:rPr>
-          <w:color w:val="808080" w:themeColor="background1" w:themeShade="80"/>
-          <w:lang w:val="en-US"/>
-        </w:rPr>
-        <w:t xml:space="preserve"> </w:t>
-      </w:r>
-      <w:proofErr w:type="spellStart"/>
-      <w:r>
-        <w:rPr>
-          <w:color w:val="808080" w:themeColor="background1" w:themeShade="80"/>
-          <w:lang w:val="en-US"/>
-        </w:rPr>
-        <w:t>onStart</w:t>
-      </w:r>
-      <w:proofErr w:type="spellEnd"/>
-      <w:r>
-        <w:rPr>
-          <w:color w:val="808080" w:themeColor="background1" w:themeShade="80"/>
-          <w:lang w:val="en-US"/>
-        </w:rPr>
-        <w:t>()</w:t>
-      </w:r>
-    </w:p>
-    <w:p>
-      <w:pPr>
-        <w:pStyle w:val="Cuerpo"/>
-        <w:rPr>
-          <w:color w:val="808080" w:themeColor="background1" w:themeShade="80"/>
-        </w:rPr>
-      </w:pPr>
-      <w:proofErr w:type="spellStart"/>
-      <w:proofErr w:type="gramStart"/>
-      <w:r>
-        <w:rPr>
-          <w:color w:val="808080" w:themeColor="background1" w:themeShade="80"/>
-        </w:rPr>
-        <w:t>onDestroy</w:t>
-      </w:r>
-      <w:proofErr w:type="spellEnd"/>
-      <w:proofErr w:type="gramEnd"/>
-      <w:r>
-        <w:rPr>
-          <w:color w:val="808080" w:themeColor="background1" w:themeShade="80"/>
-        </w:rPr>
-        <w:t xml:space="preserve">() </w:t>
-      </w:r>
-      <w:r>
-        <w:rPr>
-          <w:color w:val="808080" w:themeColor="background1" w:themeShade="80"/>
-        </w:rPr>
-        <w:sym w:font="Wingdings" w:char="F0E0"/>
-      </w:r>
-      <w:r>
-        <w:rPr>
-          <w:color w:val="808080" w:themeColor="background1" w:themeShade="80"/>
-        </w:rPr>
-        <w:t xml:space="preserve"> </w:t>
-      </w:r>
-      <w:proofErr w:type="spellStart"/>
-      <w:r>
-        <w:rPr>
-          <w:color w:val="808080" w:themeColor="background1" w:themeShade="80"/>
-        </w:rPr>
-        <w:t>onCreate</w:t>
-      </w:r>
-      <w:proofErr w:type="spellEnd"/>
-      <w:r>
-        <w:rPr>
-          <w:color w:val="808080" w:themeColor="background1" w:themeShade="80"/>
-        </w:rPr>
-        <w:t>()</w:t>
+        </w:rPr>
+        <w:t xml:space="preserve"> onCreate()</w:t>
       </w:r>
     </w:p>
     <w:p>
@@ -2794,39 +3327,19 @@
                       <w:sz w:val="24"/>
                     </w:rPr>
                   </w:pPr>
-                  <w:proofErr w:type="spellStart"/>
-                  <w:proofErr w:type="gramStart"/>
                   <w:r>
-                    <w:t>Figura</w:t>
+                    <w:t xml:space="preserve">Figura </w:t>
                   </w:r>
-                  <w:proofErr w:type="spellEnd"/>
+                  <w:fldSimple w:instr=" SEQ Figure \* ARABIC ">
+                    <w:r>
+                      <w:rPr>
+                        <w:noProof/>
+                      </w:rPr>
+                      <w:t>3</w:t>
+                    </w:r>
+                  </w:fldSimple>
                   <w:r>
-                    <w:t xml:space="preserve"> </w:t>
-                  </w:r>
-                  <w:r>
-                    <w:fldChar w:fldCharType="begin"/>
-                  </w:r>
-                  <w:r>
-                    <w:instrText xml:space="preserve"> SEQ Figure \* ARABIC </w:instrText>
-                  </w:r>
-                  <w:r>
-                    <w:fldChar w:fldCharType="separate"/>
-                  </w:r>
-                  <w:r>
-                    <w:rPr>
-                      <w:noProof/>
-                    </w:rPr>
-                    <w:t>3</w:t>
-                  </w:r>
-                  <w:r>
-                    <w:fldChar w:fldCharType="end"/>
-                  </w:r>
-                  <w:r>
-                    <w:t>.</w:t>
-                  </w:r>
-                  <w:proofErr w:type="gramEnd"/>
-                  <w:r>
-                    <w:t xml:space="preserve"> Vistas</w:t>
+                    <w:t>. Vistas</w:t>
                   </w:r>
                 </w:p>
               </w:txbxContent>
@@ -2892,14 +3405,14 @@
         <w:spacing w:line="360" w:lineRule="auto"/>
         <w:outlineLvl w:val="1"/>
       </w:pPr>
-      <w:bookmarkStart w:id="7" w:name="_Toc306196746"/>
+      <w:bookmarkStart w:id="9" w:name="_Toc322733879"/>
       <w:r>
         <w:t>V</w:t>
       </w:r>
       <w:r>
         <w:t>ista</w:t>
       </w:r>
-      <w:bookmarkEnd w:id="7"/>
+      <w:bookmarkEnd w:id="9"/>
     </w:p>
     <w:p>
       <w:pPr>
@@ -2912,55 +3425,24 @@
         <w:pStyle w:val="Cuerpo"/>
       </w:pPr>
       <w:r>
-        <w:t xml:space="preserve">El concepto de vista está sobrecargado, de forma que se utiliza tanto para referirse a la interfaz de usuario, a los elementos dentro de la interfaz de usuario, o a un </w:t>
-      </w:r>
-      <w:proofErr w:type="spellStart"/>
-      <w:r>
-        <w:t>layout</w:t>
-      </w:r>
-      <w:proofErr w:type="spellEnd"/>
-      <w:r>
-        <w:t>.</w:t>
-      </w:r>
-    </w:p>
-    <w:p>
-      <w:pPr>
-        <w:pStyle w:val="Cuerpo"/>
-      </w:pPr>
-      <w:r>
-        <w:t>Siguen el Patrón Compuesto (</w:t>
-      </w:r>
-      <w:proofErr w:type="spellStart"/>
-      <w:r>
-        <w:t>Composite</w:t>
-      </w:r>
-      <w:proofErr w:type="spellEnd"/>
-      <w:r>
-        <w:t xml:space="preserve"> </w:t>
-      </w:r>
-      <w:proofErr w:type="spellStart"/>
-      <w:r>
-        <w:t>Pattern</w:t>
-      </w:r>
-      <w:proofErr w:type="spellEnd"/>
-      <w:r>
-        <w:t xml:space="preserve">). La raíz de un </w:t>
-      </w:r>
-      <w:proofErr w:type="spellStart"/>
+        <w:t>El concepto de vista está sobrecargado, de forma que se utiliza tanto para referirse a la interfaz de usuario, a los elementos dentro de la interfaz de usuario, o a un layout.</w:t>
+      </w:r>
+    </w:p>
+    <w:p>
+      <w:pPr>
+        <w:pStyle w:val="Cuerpo"/>
+      </w:pPr>
+      <w:r>
+        <w:t xml:space="preserve">Siguen el Patrón Compuesto (Composite Pattern). La raíz de un </w:t>
+      </w:r>
       <w:r>
         <w:t>GrupoVistas</w:t>
       </w:r>
-      <w:proofErr w:type="spellEnd"/>
       <w:r>
         <w:t xml:space="preserve"> puede contener a su vez más </w:t>
       </w:r>
-      <w:proofErr w:type="spellStart"/>
-      <w:r>
-        <w:t>GrupoVistas</w:t>
-      </w:r>
-      <w:proofErr w:type="spellEnd"/>
-      <w:r>
-        <w:t xml:space="preserve">. </w:t>
+      <w:r>
+        <w:t xml:space="preserve">GrupoVistas. </w:t>
       </w:r>
       <w:r>
         <w:t>En cierta forma el patrón se parece un poco al modelo vista controlador, donde la actividad es una especie de controlador.</w:t>
@@ -2994,12 +3476,12 @@
         <w:pStyle w:val="Heading30"/>
         <w:outlineLvl w:val="1"/>
       </w:pPr>
-      <w:bookmarkStart w:id="8" w:name="_Toc306196747"/>
+      <w:bookmarkStart w:id="10" w:name="_Toc322733880"/>
       <w:r>
         <w:lastRenderedPageBreak/>
         <w:t>Estructura de un proyecto Android</w:t>
       </w:r>
-      <w:bookmarkEnd w:id="8"/>
+      <w:bookmarkEnd w:id="10"/>
     </w:p>
     <w:p>
       <w:pPr>
@@ -3020,16 +3502,11 @@
       <w:r>
         <w:t xml:space="preserve">Android, sus </w:t>
       </w:r>
-      <w:proofErr w:type="spellStart"/>
       <w:r>
         <w:t>drectorio</w:t>
       </w:r>
       <w:r>
-        <w:t>s</w:t>
-      </w:r>
-      <w:proofErr w:type="spellEnd"/>
-      <w:r>
-        <w:t xml:space="preserve"> y ficheros más relevantes</w:t>
+        <w:t>s y ficheros más relevantes</w:t>
       </w:r>
       <w:r>
         <w:t>.</w:t>
@@ -3165,38 +3642,20 @@
           <w:lang w:val="es-ES"/>
         </w:rPr>
       </w:pPr>
-      <w:proofErr w:type="spellStart"/>
-      <w:proofErr w:type="gramStart"/>
       <w:r>
         <w:rPr>
           <w:lang w:val="es-ES"/>
         </w:rPr>
         <w:lastRenderedPageBreak/>
-        <w:t>src</w:t>
-      </w:r>
-      <w:proofErr w:type="spellEnd"/>
-      <w:proofErr w:type="gramEnd"/>
-      <w:r>
-        <w:rPr>
-          <w:lang w:val="es-ES"/>
-        </w:rPr>
-        <w:t xml:space="preserve">/ </w:t>
-      </w:r>
-    </w:p>
-    <w:p>
-      <w:pPr>
-        <w:pStyle w:val="Cuerpo"/>
-      </w:pPr>
-      <w:r>
-        <w:t>Contiene todo el código fuente de la aplicación, código de la interfaz gráfica, clases auxiliares, etc. Inicialmente, Eclipse creará por nosotros el código básico de la pantalla (</w:t>
-      </w:r>
-      <w:proofErr w:type="spellStart"/>
-      <w:r>
-        <w:t>Activity</w:t>
-      </w:r>
-      <w:proofErr w:type="spellEnd"/>
-      <w:r>
-        <w:t>) principal de la aplicación, siempre bajo la estructura del paquete java definido.</w:t>
+        <w:t xml:space="preserve">src/ </w:t>
+      </w:r>
+    </w:p>
+    <w:p>
+      <w:pPr>
+        <w:pStyle w:val="Cuerpo"/>
+      </w:pPr>
+      <w:r>
+        <w:t>Contiene todo el código fuente de la aplicación, código de la interfaz gráfica, clases auxiliares, etc. Inicialmente, Eclipse creará por nosotros el código básico de la pantalla (Activity) principal de la aplicación, siempre bajo la estructura del paquete java definido.</w:t>
       </w:r>
     </w:p>
     <w:p>
@@ -3206,19 +3665,11 @@
           <w:lang w:val="es-ES"/>
         </w:rPr>
       </w:pPr>
-      <w:proofErr w:type="gramStart"/>
-      <w:r>
-        <w:rPr>
-          <w:lang w:val="es-ES"/>
-        </w:rPr>
-        <w:t>gen</w:t>
-      </w:r>
-      <w:proofErr w:type="gramEnd"/>
-      <w:r>
-        <w:rPr>
-          <w:lang w:val="es-ES"/>
-        </w:rPr>
-        <w:t>/</w:t>
+      <w:r>
+        <w:rPr>
+          <w:lang w:val="es-ES"/>
+        </w:rPr>
+        <w:t>gen/</w:t>
       </w:r>
     </w:p>
     <w:p>
@@ -3236,21 +3687,11 @@
           <w:lang w:val="es-ES"/>
         </w:rPr>
       </w:pPr>
-      <w:proofErr w:type="spellStart"/>
-      <w:proofErr w:type="gramStart"/>
-      <w:r>
-        <w:rPr>
-          <w:lang w:val="es-ES"/>
-        </w:rPr>
-        <w:t>assets</w:t>
-      </w:r>
-      <w:proofErr w:type="spellEnd"/>
-      <w:proofErr w:type="gramEnd"/>
-      <w:r>
-        <w:rPr>
-          <w:lang w:val="es-ES"/>
-        </w:rPr>
-        <w:t xml:space="preserve">/ </w:t>
+      <w:r>
+        <w:rPr>
+          <w:lang w:val="es-ES"/>
+        </w:rPr>
+        <w:t xml:space="preserve">assets/ </w:t>
       </w:r>
     </w:p>
     <w:p>
@@ -3278,35 +3719,7 @@
         <w:rPr>
           <w:i/>
         </w:rPr>
-        <w:t>La diferencia entre los recursos incluidos en la carpeta /res/</w:t>
-      </w:r>
-      <w:proofErr w:type="spellStart"/>
-      <w:r>
-        <w:rPr>
-          <w:i/>
-        </w:rPr>
-        <w:t>raw</w:t>
-      </w:r>
-      <w:proofErr w:type="spellEnd"/>
-      <w:r>
-        <w:rPr>
-          <w:i/>
-        </w:rPr>
-        <w:t>/ y los incluidos en la carpeta /</w:t>
-      </w:r>
-      <w:proofErr w:type="spellStart"/>
-      <w:r>
-        <w:rPr>
-          <w:i/>
-        </w:rPr>
-        <w:t>assets</w:t>
-      </w:r>
-      <w:proofErr w:type="spellEnd"/>
-      <w:r>
-        <w:rPr>
-          <w:i/>
-        </w:rPr>
-        <w:t>/es que para los primeros se generará un ID en la clase R y se deberá acceder a ellos con los diferentes métodos de acceso a recursos. Para los segundos sin embargo no se generarán ID y se podrá acceder a ellos por su ruta como a cualquier otro fichero del sistema. Usaremos uno u otro según las necesidades de nuestra aplicación.</w:t>
+        <w:t>La diferencia entre los recursos incluidos en la carpeta /res/raw/ y los incluidos en la carpeta /assets/es que para los primeros se generará un ID en la clase R y se deberá acceder a ellos con los diferentes métodos de acceso a recursos. Para los segundos sin embargo no se generarán ID y se podrá acceder a ellos por su ruta como a cualquier otro fichero del sistema. Usaremos uno u otro según las necesidades de nuestra aplicación.</w:t>
       </w:r>
     </w:p>
     <w:p>
@@ -3316,35 +3729,19 @@
           <w:lang w:val="es-ES"/>
         </w:rPr>
       </w:pPr>
-      <w:proofErr w:type="gramStart"/>
-      <w:r>
-        <w:rPr>
-          <w:lang w:val="es-ES"/>
-        </w:rPr>
-        <w:t>res</w:t>
-      </w:r>
-      <w:proofErr w:type="gramEnd"/>
-      <w:r>
-        <w:rPr>
-          <w:lang w:val="es-ES"/>
-        </w:rPr>
-        <w:t>/</w:t>
-      </w:r>
-    </w:p>
-    <w:p>
-      <w:pPr>
-        <w:pStyle w:val="Cuerpo"/>
-      </w:pPr>
-      <w:r>
-        <w:t xml:space="preserve"> </w:t>
-      </w:r>
-      <w:proofErr w:type="spellStart"/>
-      <w:r>
-        <w:t>Contiente</w:t>
-      </w:r>
-      <w:proofErr w:type="spellEnd"/>
-      <w:r>
-        <w:t xml:space="preserve"> todos los ficheros de recursos necesarios para el proyecto: imágenes, vídeos, cadenas de texto, etc. Los diferentes tipos de recursos de deberán distribuir entre las siguientes carpetas:</w:t>
+      <w:r>
+        <w:rPr>
+          <w:lang w:val="es-ES"/>
+        </w:rPr>
+        <w:t>res/</w:t>
+      </w:r>
+    </w:p>
+    <w:p>
+      <w:pPr>
+        <w:pStyle w:val="Cuerpo"/>
+      </w:pPr>
+      <w:r>
+        <w:t xml:space="preserve"> Contiente todos los ficheros de recursos necesarios para el proyecto: imágenes, vídeos, cadenas de texto, etc. Los diferentes tipos de recursos de deberán distribuir entre las siguientes carpetas:</w:t>
       </w:r>
     </w:p>
     <w:p>
@@ -3382,28 +3779,12 @@
           <w:lang w:val="es-ES"/>
         </w:rPr>
       </w:pPr>
-      <w:proofErr w:type="gramStart"/>
       <w:r>
         <w:rPr>
           <w:lang w:val="es-ES"/>
         </w:rPr>
         <w:lastRenderedPageBreak/>
-        <w:t>res/</w:t>
-      </w:r>
-      <w:proofErr w:type="spellStart"/>
-      <w:r>
-        <w:rPr>
-          <w:lang w:val="es-ES"/>
-        </w:rPr>
-        <w:t>drawable</w:t>
-      </w:r>
-      <w:proofErr w:type="spellEnd"/>
-      <w:proofErr w:type="gramEnd"/>
-      <w:r>
-        <w:rPr>
-          <w:lang w:val="es-ES"/>
-        </w:rPr>
-        <w:t>/</w:t>
+        <w:t>res/drawable/</w:t>
       </w:r>
     </w:p>
     <w:p>
@@ -3412,31 +3793,7 @@
         <w:ind w:left="810" w:firstLine="0"/>
       </w:pPr>
       <w:r>
-        <w:t>Contienen las imágenes de la aplicación. Se puede dividir en /</w:t>
-      </w:r>
-      <w:proofErr w:type="spellStart"/>
-      <w:r>
-        <w:t>drawable-ldpi</w:t>
-      </w:r>
-      <w:proofErr w:type="spellEnd"/>
-      <w:r>
-        <w:t>, /</w:t>
-      </w:r>
-      <w:proofErr w:type="spellStart"/>
-      <w:r>
-        <w:t>drawable-mdpi</w:t>
-      </w:r>
-      <w:proofErr w:type="spellEnd"/>
-      <w:r>
-        <w:t xml:space="preserve"> y /</w:t>
-      </w:r>
-      <w:proofErr w:type="spellStart"/>
-      <w:r>
-        <w:t>drawable-hdpi</w:t>
-      </w:r>
-      <w:proofErr w:type="spellEnd"/>
-      <w:r>
-        <w:t xml:space="preserve"> para utilizar diferentes recursos dependiendo de la resolución del dispositivo.</w:t>
+        <w:t>Contienen las imágenes de la aplicación. Se puede dividir en /drawable-ldpi, /drawable-mdpi y /drawable-hdpi para utilizar diferentes recursos dependiendo de la resolución del dispositivo.</w:t>
       </w:r>
     </w:p>
     <w:p>
@@ -3447,27 +3804,11 @@
           <w:lang w:val="es-ES"/>
         </w:rPr>
       </w:pPr>
-      <w:proofErr w:type="gramStart"/>
-      <w:r>
-        <w:rPr>
-          <w:lang w:val="es-ES"/>
-        </w:rPr>
-        <w:t>res/</w:t>
-      </w:r>
-      <w:proofErr w:type="spellStart"/>
-      <w:r>
-        <w:rPr>
-          <w:lang w:val="es-ES"/>
-        </w:rPr>
-        <w:t>layout</w:t>
-      </w:r>
-      <w:proofErr w:type="spellEnd"/>
-      <w:proofErr w:type="gramEnd"/>
-      <w:r>
-        <w:rPr>
-          <w:lang w:val="es-ES"/>
-        </w:rPr>
-        <w:t>/</w:t>
+      <w:r>
+        <w:rPr>
+          <w:lang w:val="es-ES"/>
+        </w:rPr>
+        <w:t>res/layout/</w:t>
       </w:r>
     </w:p>
     <w:p>
@@ -3476,31 +3817,7 @@
         <w:ind w:left="810" w:firstLine="0"/>
       </w:pPr>
       <w:r>
-        <w:t>Contienen los ficheros de definición de las diferentes pantallas de la interfaz gráfica. Se puede dividir en /</w:t>
-      </w:r>
-      <w:proofErr w:type="spellStart"/>
-      <w:r>
-        <w:t>layout</w:t>
-      </w:r>
-      <w:proofErr w:type="spellEnd"/>
-      <w:r>
-        <w:t xml:space="preserve"> y /</w:t>
-      </w:r>
-      <w:proofErr w:type="spellStart"/>
-      <w:r>
-        <w:t>layout-land</w:t>
-      </w:r>
-      <w:proofErr w:type="spellEnd"/>
-      <w:r>
-        <w:t xml:space="preserve"> para definir distintos </w:t>
-      </w:r>
-      <w:proofErr w:type="spellStart"/>
-      <w:r>
-        <w:t>layouts</w:t>
-      </w:r>
-      <w:proofErr w:type="spellEnd"/>
-      <w:r>
-        <w:t xml:space="preserve"> dependiendo de la orientación del dispositivo.</w:t>
+        <w:t>Contienen los ficheros de definición de las diferentes pantallas de la interfaz gráfica. Se puede dividir en /layout y /layout-land para definir distintos layouts dependiendo de la orientación del dispositivo.</w:t>
       </w:r>
     </w:p>
     <w:p>
@@ -3511,27 +3828,11 @@
           <w:lang w:val="es-ES"/>
         </w:rPr>
       </w:pPr>
-      <w:proofErr w:type="gramStart"/>
-      <w:r>
-        <w:rPr>
-          <w:lang w:val="es-ES"/>
-        </w:rPr>
-        <w:t>res/</w:t>
-      </w:r>
-      <w:proofErr w:type="spellStart"/>
-      <w:r>
-        <w:rPr>
-          <w:lang w:val="es-ES"/>
-        </w:rPr>
-        <w:t>anim</w:t>
-      </w:r>
-      <w:proofErr w:type="spellEnd"/>
-      <w:proofErr w:type="gramEnd"/>
-      <w:r>
-        <w:rPr>
-          <w:lang w:val="es-ES"/>
-        </w:rPr>
-        <w:t>/</w:t>
+      <w:r>
+        <w:rPr>
+          <w:lang w:val="es-ES"/>
+        </w:rPr>
+        <w:t>res/anim/</w:t>
       </w:r>
     </w:p>
     <w:p>
@@ -3551,27 +3852,11 @@
           <w:lang w:val="es-ES"/>
         </w:rPr>
       </w:pPr>
-      <w:proofErr w:type="gramStart"/>
-      <w:r>
-        <w:rPr>
-          <w:lang w:val="es-ES"/>
-        </w:rPr>
-        <w:t>res/</w:t>
-      </w:r>
-      <w:proofErr w:type="spellStart"/>
-      <w:r>
-        <w:rPr>
-          <w:lang w:val="es-ES"/>
-        </w:rPr>
-        <w:t>menu</w:t>
-      </w:r>
-      <w:proofErr w:type="spellEnd"/>
-      <w:proofErr w:type="gramEnd"/>
-      <w:r>
-        <w:rPr>
-          <w:lang w:val="es-ES"/>
-        </w:rPr>
-        <w:t>/</w:t>
+      <w:r>
+        <w:rPr>
+          <w:lang w:val="es-ES"/>
+        </w:rPr>
+        <w:t>res/menu/</w:t>
       </w:r>
     </w:p>
     <w:p>
@@ -3591,27 +3876,11 @@
           <w:lang w:val="es-ES"/>
         </w:rPr>
       </w:pPr>
-      <w:proofErr w:type="gramStart"/>
-      <w:r>
-        <w:rPr>
-          <w:lang w:val="es-ES"/>
-        </w:rPr>
-        <w:t>res/</w:t>
-      </w:r>
-      <w:proofErr w:type="spellStart"/>
-      <w:r>
-        <w:rPr>
-          <w:lang w:val="es-ES"/>
-        </w:rPr>
-        <w:t>values</w:t>
-      </w:r>
-      <w:proofErr w:type="spellEnd"/>
-      <w:proofErr w:type="gramEnd"/>
-      <w:r>
-        <w:rPr>
-          <w:lang w:val="es-ES"/>
-        </w:rPr>
-        <w:t>/</w:t>
+      <w:r>
+        <w:rPr>
+          <w:lang w:val="es-ES"/>
+        </w:rPr>
+        <w:t>res/values/</w:t>
       </w:r>
     </w:p>
     <w:p>
@@ -3631,27 +3900,11 @@
           <w:lang w:val="es-ES"/>
         </w:rPr>
       </w:pPr>
-      <w:proofErr w:type="gramStart"/>
-      <w:r>
-        <w:rPr>
-          <w:lang w:val="es-ES"/>
-        </w:rPr>
-        <w:t>res/</w:t>
-      </w:r>
-      <w:proofErr w:type="spellStart"/>
-      <w:r>
-        <w:rPr>
-          <w:lang w:val="es-ES"/>
-        </w:rPr>
-        <w:t>xml</w:t>
-      </w:r>
-      <w:proofErr w:type="spellEnd"/>
-      <w:proofErr w:type="gramEnd"/>
-      <w:r>
-        <w:rPr>
-          <w:lang w:val="es-ES"/>
-        </w:rPr>
-        <w:t>/</w:t>
+      <w:r>
+        <w:rPr>
+          <w:lang w:val="es-ES"/>
+        </w:rPr>
+        <w:t>res/xml/</w:t>
       </w:r>
     </w:p>
     <w:p>
@@ -3671,27 +3924,11 @@
           <w:lang w:val="es-ES"/>
         </w:rPr>
       </w:pPr>
-      <w:proofErr w:type="gramStart"/>
-      <w:r>
-        <w:rPr>
-          <w:lang w:val="es-ES"/>
-        </w:rPr>
-        <w:t>res/</w:t>
-      </w:r>
-      <w:proofErr w:type="spellStart"/>
-      <w:r>
-        <w:rPr>
-          <w:lang w:val="es-ES"/>
-        </w:rPr>
-        <w:t>raw</w:t>
-      </w:r>
-      <w:proofErr w:type="spellEnd"/>
-      <w:proofErr w:type="gramEnd"/>
-      <w:r>
-        <w:rPr>
-          <w:lang w:val="es-ES"/>
-        </w:rPr>
-        <w:t>/</w:t>
+      <w:r>
+        <w:rPr>
+          <w:lang w:val="es-ES"/>
+        </w:rPr>
+        <w:t>res/raw/</w:t>
       </w:r>
     </w:p>
     <w:p>
@@ -3754,21 +3991,7 @@
         <w:rPr>
           <w:lang w:val="es-ES"/>
         </w:rPr>
-        <w:t>Contiene la definición en XML de los aspectos principales de la aplicación, como por ejemplo su identificación (nombre, versión, icono</w:t>
-      </w:r>
-      <w:proofErr w:type="gramStart"/>
-      <w:r>
-        <w:rPr>
-          <w:lang w:val="es-ES"/>
-        </w:rPr>
-        <w:t>, …</w:t>
-      </w:r>
-      <w:proofErr w:type="gramEnd"/>
-      <w:r>
-        <w:rPr>
-          <w:lang w:val="es-ES"/>
-        </w:rPr>
-        <w:t>), sus componentes (pantallas, mensajes, …), o los permisos necesarios para su ejecución.</w:t>
+        <w:t>Contiene la definición en XML de los aspectos principales de la aplicación, como por ejemplo su identificación (nombre, versión, icono, …), sus componentes (pantallas, mensajes, …), o los permisos necesarios para su ejecución.</w:t>
       </w:r>
     </w:p>
     <w:p>
@@ -3856,7 +4079,7 @@
           <w:lang w:val="es-ES"/>
         </w:rPr>
       </w:pPr>
-      <w:bookmarkStart w:id="9" w:name="_Toc306196748"/>
+      <w:bookmarkStart w:id="11" w:name="_Toc322733881"/>
       <w:r>
         <w:rPr>
           <w:lang w:val="es-ES"/>
@@ -3864,7 +4087,7 @@
         <w:lastRenderedPageBreak/>
         <w:t>Técnicas y herramientas</w:t>
       </w:r>
-      <w:bookmarkEnd w:id="9"/>
+      <w:bookmarkEnd w:id="11"/>
     </w:p>
     <w:p>
       <w:pPr>
@@ -3875,7 +4098,7 @@
           <w:rFonts w:eastAsia="Arial"/>
         </w:rPr>
       </w:pPr>
-      <w:bookmarkStart w:id="10" w:name="_Toc306196749"/>
+      <w:bookmarkStart w:id="12" w:name="_Toc322733882"/>
       <w:r>
         <w:rPr>
           <w:rFonts w:eastAsia="Arial"/>
@@ -3888,7 +4111,7 @@
         </w:rPr>
         <w:t xml:space="preserve"> SDK Android</w:t>
       </w:r>
-      <w:bookmarkEnd w:id="10"/>
+      <w:bookmarkEnd w:id="12"/>
     </w:p>
     <w:p>
       <w:pPr>
@@ -4017,19 +4240,19 @@
           <w:lang w:val="es-ES"/>
         </w:rPr>
         <w:tab/>
-        <w:t xml:space="preserve">Linux (probado en Ubuntu Linux, Lucid </w:t>
-      </w:r>
-      <w:proofErr w:type="spellStart"/>
-      <w:r>
+        <w:t>Linux (probado en Ubuntu Linux, Lucid Lynx)</w:t>
+      </w:r>
+    </w:p>
+    <w:p>
+      <w:pPr>
+        <w:spacing w:line="360" w:lineRule="auto"/>
         <w:rPr>
           <w:rFonts w:eastAsia="Arial" w:cstheme="minorHAnsi"/>
           <w:color w:val="000000"/>
           <w:szCs w:val="24"/>
           <w:lang w:val="es-ES"/>
         </w:rPr>
-        <w:t>Lynx</w:t>
-      </w:r>
-      <w:proofErr w:type="spellEnd"/>
+      </w:pPr>
       <w:r>
         <w:rPr>
           <w:rFonts w:eastAsia="Arial" w:cstheme="minorHAnsi"/>
@@ -4037,30 +4260,29 @@
           <w:szCs w:val="24"/>
           <w:lang w:val="es-ES"/>
         </w:rPr>
-        <w:t>)</w:t>
-      </w:r>
-    </w:p>
-    <w:p>
-      <w:pPr>
-        <w:spacing w:line="360" w:lineRule="auto"/>
+        <w:t>o</w:t>
+      </w:r>
+      <w:r>
         <w:rPr>
           <w:rFonts w:eastAsia="Arial" w:cstheme="minorHAnsi"/>
           <w:color w:val="000000"/>
           <w:szCs w:val="24"/>
           <w:lang w:val="es-ES"/>
         </w:rPr>
-      </w:pPr>
-      <w:proofErr w:type="gramStart"/>
-      <w:r>
+        <w:tab/>
+        <w:t>Se requiere librería GNU C (glibc) 2.7 o posterior.</w:t>
+      </w:r>
+    </w:p>
+    <w:p>
+      <w:pPr>
+        <w:spacing w:line="360" w:lineRule="auto"/>
         <w:rPr>
           <w:rFonts w:eastAsia="Arial" w:cstheme="minorHAnsi"/>
           <w:color w:val="000000"/>
           <w:szCs w:val="24"/>
           <w:lang w:val="es-ES"/>
         </w:rPr>
-        <w:t>o</w:t>
-      </w:r>
-      <w:proofErr w:type="gramEnd"/>
+      </w:pPr>
       <w:r>
         <w:rPr>
           <w:rFonts w:eastAsia="Arial" w:cstheme="minorHAnsi"/>
@@ -4068,10 +4290,8 @@
           <w:szCs w:val="24"/>
           <w:lang w:val="es-ES"/>
         </w:rPr>
-        <w:tab/>
-        <w:t>Se requiere librería GNU C (</w:t>
-      </w:r>
-      <w:proofErr w:type="spellStart"/>
+        <w:t>o</w:t>
+      </w:r>
       <w:r>
         <w:rPr>
           <w:rFonts w:eastAsia="Arial" w:cstheme="minorHAnsi"/>
@@ -4079,30 +4299,29 @@
           <w:szCs w:val="24"/>
           <w:lang w:val="es-ES"/>
         </w:rPr>
-        <w:t>glibc</w:t>
-      </w:r>
-      <w:proofErr w:type="spellEnd"/>
-      <w:r>
+        <w:tab/>
+        <w:t>En Linux Ubuntu se requiere tener instalada la versión 8.04 o posterior.</w:t>
+      </w:r>
+    </w:p>
+    <w:p>
+      <w:pPr>
+        <w:spacing w:line="360" w:lineRule="auto"/>
         <w:rPr>
           <w:rFonts w:eastAsia="Arial" w:cstheme="minorHAnsi"/>
           <w:color w:val="000000"/>
           <w:szCs w:val="24"/>
           <w:lang w:val="es-ES"/>
         </w:rPr>
-        <w:t>) 2.7 o posterior.</w:t>
-      </w:r>
-    </w:p>
-    <w:p>
-      <w:pPr>
-        <w:spacing w:line="360" w:lineRule="auto"/>
+      </w:pPr>
+      <w:r>
         <w:rPr>
           <w:rFonts w:eastAsia="Arial" w:cstheme="minorHAnsi"/>
           <w:color w:val="000000"/>
           <w:szCs w:val="24"/>
           <w:lang w:val="es-ES"/>
         </w:rPr>
-      </w:pPr>
-      <w:proofErr w:type="gramStart"/>
+        <w:t>o</w:t>
+      </w:r>
       <w:r>
         <w:rPr>
           <w:rFonts w:eastAsia="Arial" w:cstheme="minorHAnsi"/>
@@ -4110,70 +4329,8 @@
           <w:szCs w:val="24"/>
           <w:lang w:val="es-ES"/>
         </w:rPr>
-        <w:t>o</w:t>
-      </w:r>
-      <w:proofErr w:type="gramEnd"/>
-      <w:r>
-        <w:rPr>
-          <w:rFonts w:eastAsia="Arial" w:cstheme="minorHAnsi"/>
-          <w:color w:val="000000"/>
-          <w:szCs w:val="24"/>
-          <w:lang w:val="es-ES"/>
-        </w:rPr>
         <w:tab/>
-        <w:t>En Linux Ubuntu se requiere tener instalada la versión 8.04 o posterior.</w:t>
-      </w:r>
-    </w:p>
-    <w:p>
-      <w:pPr>
-        <w:spacing w:line="360" w:lineRule="auto"/>
-        <w:rPr>
-          <w:rFonts w:eastAsia="Arial" w:cstheme="minorHAnsi"/>
-          <w:color w:val="000000"/>
-          <w:szCs w:val="24"/>
-          <w:lang w:val="es-ES"/>
-        </w:rPr>
-      </w:pPr>
-      <w:proofErr w:type="gramStart"/>
-      <w:r>
-        <w:rPr>
-          <w:rFonts w:eastAsia="Arial" w:cstheme="minorHAnsi"/>
-          <w:color w:val="000000"/>
-          <w:szCs w:val="24"/>
-          <w:lang w:val="es-ES"/>
-        </w:rPr>
-        <w:t>o</w:t>
-      </w:r>
-      <w:proofErr w:type="gramEnd"/>
-      <w:r>
-        <w:rPr>
-          <w:rFonts w:eastAsia="Arial" w:cstheme="minorHAnsi"/>
-          <w:color w:val="000000"/>
-          <w:szCs w:val="24"/>
-          <w:lang w:val="es-ES"/>
-        </w:rPr>
-        <w:tab/>
-        <w:t xml:space="preserve">Las distribuciones de 64-bit deben ser capaces de ejecutar aplicaciones de 32-bit. Para obtener información sobre cómo soportar aplicaciones de 32-bit se puede visitar “Ubuntu Linux </w:t>
-      </w:r>
-      <w:proofErr w:type="spellStart"/>
-      <w:r>
-        <w:rPr>
-          <w:rFonts w:eastAsia="Arial" w:cstheme="minorHAnsi"/>
-          <w:color w:val="000000"/>
-          <w:szCs w:val="24"/>
-          <w:lang w:val="es-ES"/>
-        </w:rPr>
-        <w:t>installation</w:t>
-      </w:r>
-      <w:proofErr w:type="spellEnd"/>
-      <w:r>
-        <w:rPr>
-          <w:rFonts w:eastAsia="Arial" w:cstheme="minorHAnsi"/>
-          <w:color w:val="000000"/>
-          <w:szCs w:val="24"/>
-          <w:lang w:val="es-ES"/>
-        </w:rPr>
-        <w:t xml:space="preserve"> notes”.</w:t>
+        <w:t>Las distribuciones de 64-bit deben ser capaces de ejecutar aplicaciones de 32-bit. Para obtener información sobre cómo soportar aplicaciones de 32-bit se puede visitar “Ubuntu Linux installation notes”.</w:t>
       </w:r>
     </w:p>
     <w:p>
@@ -4267,19 +4424,19 @@
           <w:szCs w:val="24"/>
           <w:lang w:val="es-ES"/>
         </w:rPr>
-        <w:t>Nota: Eclipse 3.4 (</w:t>
-      </w:r>
-      <w:proofErr w:type="spellStart"/>
-      <w:r>
+        <w:t>Nota: Eclipse 3.4 (Ganymede) ya no se soporta en la última versión del ADT.</w:t>
+      </w:r>
+    </w:p>
+    <w:p>
+      <w:pPr>
+        <w:spacing w:line="360" w:lineRule="auto"/>
         <w:rPr>
           <w:rFonts w:eastAsia="Arial" w:cstheme="minorHAnsi"/>
           <w:color w:val="000000"/>
           <w:szCs w:val="24"/>
           <w:lang w:val="es-ES"/>
         </w:rPr>
-        <w:t>Ganymede</w:t>
-      </w:r>
-      <w:proofErr w:type="spellEnd"/>
+      </w:pPr>
       <w:r>
         <w:rPr>
           <w:rFonts w:eastAsia="Arial" w:cstheme="minorHAnsi"/>
@@ -4287,56 +4444,17 @@
           <w:szCs w:val="24"/>
           <w:lang w:val="es-ES"/>
         </w:rPr>
-        <w:t>) ya no se soporta en la última versión del ADT.</w:t>
-      </w:r>
-    </w:p>
-    <w:p>
-      <w:pPr>
-        <w:spacing w:line="360" w:lineRule="auto"/>
+        <w:t>•</w:t>
+      </w:r>
+      <w:r>
         <w:rPr>
           <w:rFonts w:eastAsia="Arial" w:cstheme="minorHAnsi"/>
           <w:color w:val="000000"/>
           <w:szCs w:val="24"/>
           <w:lang w:val="es-ES"/>
         </w:rPr>
-      </w:pPr>
-      <w:r>
-        <w:rPr>
-          <w:rFonts w:eastAsia="Arial" w:cstheme="minorHAnsi"/>
-          <w:color w:val="000000"/>
-          <w:szCs w:val="24"/>
-          <w:lang w:val="es-ES"/>
-        </w:rPr>
-        <w:t>•</w:t>
-      </w:r>
-      <w:r>
-        <w:rPr>
-          <w:rFonts w:eastAsia="Arial" w:cstheme="minorHAnsi"/>
-          <w:color w:val="000000"/>
-          <w:szCs w:val="24"/>
-          <w:lang w:val="es-ES"/>
-        </w:rPr>
         <w:tab/>
-      </w:r>
-      <w:proofErr w:type="spellStart"/>
-      <w:r>
-        <w:rPr>
-          <w:rFonts w:eastAsia="Arial" w:cstheme="minorHAnsi"/>
-          <w:color w:val="000000"/>
-          <w:szCs w:val="24"/>
-          <w:lang w:val="es-ES"/>
-        </w:rPr>
-        <w:t>Plugin</w:t>
-      </w:r>
-      <w:proofErr w:type="spellEnd"/>
-      <w:r>
-        <w:rPr>
-          <w:rFonts w:eastAsia="Arial" w:cstheme="minorHAnsi"/>
-          <w:color w:val="000000"/>
-          <w:szCs w:val="24"/>
-          <w:lang w:val="es-ES"/>
-        </w:rPr>
-        <w:t xml:space="preserve"> JDT de Eclipse JDT (se incluye en la mayoría de paquetes de IDE Eclipse) </w:t>
+        <w:t xml:space="preserve">Plugin JDT de Eclipse JDT (se incluye en la mayoría de paquetes de IDE Eclipse) </w:t>
       </w:r>
     </w:p>
     <w:p>
@@ -4870,18 +4988,8 @@
                 <w:szCs w:val="24"/>
                 <w:lang w:val="es-ES"/>
               </w:rPr>
-              <w:t xml:space="preserve">SDK </w:t>
-            </w:r>
-            <w:proofErr w:type="spellStart"/>
-            <w:r>
-              <w:rPr>
-                <w:rFonts w:ascii="Times New Roman" w:eastAsia="Times New Roman" w:hAnsi="Times New Roman" w:cs="Times New Roman"/>
-                <w:szCs w:val="24"/>
-                <w:lang w:val="es-ES"/>
-              </w:rPr>
-              <w:t>Platform-tools</w:t>
-            </w:r>
-            <w:proofErr w:type="spellEnd"/>
+              <w:t>SDK Platform-tools</w:t>
+            </w:r>
           </w:p>
         </w:tc>
         <w:tc>
@@ -4990,43 +5098,7 @@
                 <w:szCs w:val="24"/>
                 <w:lang w:val="es-ES"/>
               </w:rPr>
-              <w:t xml:space="preserve">Android </w:t>
-            </w:r>
-            <w:proofErr w:type="spellStart"/>
-            <w:r>
-              <w:rPr>
-                <w:rFonts w:ascii="Times New Roman" w:eastAsia="Times New Roman" w:hAnsi="Times New Roman" w:cs="Times New Roman"/>
-                <w:szCs w:val="24"/>
-                <w:lang w:val="es-ES"/>
-              </w:rPr>
-              <w:t>platform</w:t>
-            </w:r>
-            <w:proofErr w:type="spellEnd"/>
-            <w:r>
-              <w:rPr>
-                <w:rFonts w:ascii="Times New Roman" w:eastAsia="Times New Roman" w:hAnsi="Times New Roman" w:cs="Times New Roman"/>
-                <w:szCs w:val="24"/>
-                <w:lang w:val="es-ES"/>
-              </w:rPr>
-              <w:t xml:space="preserve"> (</w:t>
-            </w:r>
-            <w:proofErr w:type="spellStart"/>
-            <w:r>
-              <w:rPr>
-                <w:rFonts w:ascii="Times New Roman" w:eastAsia="Times New Roman" w:hAnsi="Times New Roman" w:cs="Times New Roman"/>
-                <w:szCs w:val="24"/>
-                <w:lang w:val="es-ES"/>
-              </w:rPr>
-              <w:t>each</w:t>
-            </w:r>
-            <w:proofErr w:type="spellEnd"/>
-            <w:r>
-              <w:rPr>
-                <w:rFonts w:ascii="Times New Roman" w:eastAsia="Times New Roman" w:hAnsi="Times New Roman" w:cs="Times New Roman"/>
-                <w:szCs w:val="24"/>
-                <w:lang w:val="es-ES"/>
-              </w:rPr>
-              <w:t>)</w:t>
+              <w:t>Android platform (each)</w:t>
             </w:r>
           </w:p>
         </w:tc>
@@ -5136,43 +5208,7 @@
                 <w:szCs w:val="24"/>
                 <w:lang w:val="es-ES"/>
               </w:rPr>
-              <w:t xml:space="preserve">SDK </w:t>
-            </w:r>
-            <w:proofErr w:type="spellStart"/>
-            <w:r>
-              <w:rPr>
-                <w:rFonts w:ascii="Times New Roman" w:eastAsia="Times New Roman" w:hAnsi="Times New Roman" w:cs="Times New Roman"/>
-                <w:szCs w:val="24"/>
-                <w:lang w:val="es-ES"/>
-              </w:rPr>
-              <w:t>Add-on</w:t>
-            </w:r>
-            <w:proofErr w:type="spellEnd"/>
-            <w:r>
-              <w:rPr>
-                <w:rFonts w:ascii="Times New Roman" w:eastAsia="Times New Roman" w:hAnsi="Times New Roman" w:cs="Times New Roman"/>
-                <w:szCs w:val="24"/>
-                <w:lang w:val="es-ES"/>
-              </w:rPr>
-              <w:t xml:space="preserve"> (</w:t>
-            </w:r>
-            <w:proofErr w:type="spellStart"/>
-            <w:r>
-              <w:rPr>
-                <w:rFonts w:ascii="Times New Roman" w:eastAsia="Times New Roman" w:hAnsi="Times New Roman" w:cs="Times New Roman"/>
-                <w:szCs w:val="24"/>
-                <w:lang w:val="es-ES"/>
-              </w:rPr>
-              <w:t>each</w:t>
-            </w:r>
-            <w:proofErr w:type="spellEnd"/>
-            <w:r>
-              <w:rPr>
-                <w:rFonts w:ascii="Times New Roman" w:eastAsia="Times New Roman" w:hAnsi="Times New Roman" w:cs="Times New Roman"/>
-                <w:szCs w:val="24"/>
-                <w:lang w:val="es-ES"/>
-              </w:rPr>
-              <w:t>)</w:t>
+              <w:t>SDK Add-on (each)</w:t>
             </w:r>
           </w:p>
         </w:tc>
@@ -5282,25 +5318,7 @@
                 <w:szCs w:val="24"/>
                 <w:lang w:val="es-ES"/>
               </w:rPr>
-              <w:t xml:space="preserve">USB Driver </w:t>
-            </w:r>
-            <w:proofErr w:type="spellStart"/>
-            <w:r>
-              <w:rPr>
-                <w:rFonts w:ascii="Times New Roman" w:eastAsia="Times New Roman" w:hAnsi="Times New Roman" w:cs="Times New Roman"/>
-                <w:szCs w:val="24"/>
-                <w:lang w:val="es-ES"/>
-              </w:rPr>
-              <w:t>for</w:t>
-            </w:r>
-            <w:proofErr w:type="spellEnd"/>
-            <w:r>
-              <w:rPr>
-                <w:rFonts w:ascii="Times New Roman" w:eastAsia="Times New Roman" w:hAnsi="Times New Roman" w:cs="Times New Roman"/>
-                <w:szCs w:val="24"/>
-                <w:lang w:val="es-ES"/>
-              </w:rPr>
-              <w:t xml:space="preserve"> Windows</w:t>
+              <w:t>USB Driver for Windows</w:t>
             </w:r>
           </w:p>
         </w:tc>
@@ -5404,41 +5422,13 @@
                 <w:lang w:val="es-ES"/>
               </w:rPr>
             </w:pPr>
-            <w:proofErr w:type="spellStart"/>
             <w:r>
               <w:rPr>
                 <w:rFonts w:ascii="Times New Roman" w:eastAsia="Times New Roman" w:hAnsi="Times New Roman" w:cs="Times New Roman"/>
                 <w:szCs w:val="24"/>
                 <w:lang w:val="es-ES"/>
               </w:rPr>
-              <w:t>Samples</w:t>
-            </w:r>
-            <w:proofErr w:type="spellEnd"/>
-            <w:r>
-              <w:rPr>
-                <w:rFonts w:ascii="Times New Roman" w:eastAsia="Times New Roman" w:hAnsi="Times New Roman" w:cs="Times New Roman"/>
-                <w:szCs w:val="24"/>
-                <w:lang w:val="es-ES"/>
-              </w:rPr>
-              <w:t xml:space="preserve"> (per </w:t>
-            </w:r>
-            <w:proofErr w:type="spellStart"/>
-            <w:r>
-              <w:rPr>
-                <w:rFonts w:ascii="Times New Roman" w:eastAsia="Times New Roman" w:hAnsi="Times New Roman" w:cs="Times New Roman"/>
-                <w:szCs w:val="24"/>
-                <w:lang w:val="es-ES"/>
-              </w:rPr>
-              <w:t>platform</w:t>
-            </w:r>
-            <w:proofErr w:type="spellEnd"/>
-            <w:r>
-              <w:rPr>
-                <w:rFonts w:ascii="Times New Roman" w:eastAsia="Times New Roman" w:hAnsi="Times New Roman" w:cs="Times New Roman"/>
-                <w:szCs w:val="24"/>
-                <w:lang w:val="es-ES"/>
-              </w:rPr>
-              <w:t>)</w:t>
+              <w:t>Samples (per platform)</w:t>
             </w:r>
           </w:p>
         </w:tc>
@@ -5547,18 +5537,8 @@
                 <w:szCs w:val="24"/>
                 <w:lang w:val="es-ES"/>
               </w:rPr>
-              <w:t xml:space="preserve">Offline </w:t>
-            </w:r>
-            <w:proofErr w:type="spellStart"/>
-            <w:r>
-              <w:rPr>
-                <w:rFonts w:ascii="Times New Roman" w:eastAsia="Times New Roman" w:hAnsi="Times New Roman" w:cs="Times New Roman"/>
-                <w:szCs w:val="24"/>
-                <w:lang w:val="es-ES"/>
-              </w:rPr>
-              <w:t>documentation</w:t>
-            </w:r>
-            <w:proofErr w:type="spellEnd"/>
+              <w:t>Offline documentation</w:t>
+            </w:r>
           </w:p>
         </w:tc>
         <w:tc>
@@ -5642,14 +5622,14 @@
           <w:noProof/>
         </w:rPr>
       </w:pPr>
-      <w:bookmarkStart w:id="11" w:name="_Toc306196750"/>
+      <w:bookmarkStart w:id="13" w:name="_Toc322733883"/>
       <w:r>
         <w:rPr>
           <w:noProof/>
         </w:rPr>
         <w:t>ADT de Android</w:t>
       </w:r>
-      <w:bookmarkEnd w:id="11"/>
+      <w:bookmarkEnd w:id="13"/>
     </w:p>
     <w:p>
       <w:pPr>
@@ -5733,7 +5713,6 @@
         <w:rPr>
           <w:noProof/>
         </w:rPr>
-        <w:lastRenderedPageBreak/>
         <w:t xml:space="preserve">Resulta casi trivial mantener actualizados nuestros paquetes con los ultimos updates. </w:t>
       </w:r>
     </w:p>
@@ -5809,6 +5788,7 @@
           <w:noProof/>
           <w:lang w:val="en-US"/>
         </w:rPr>
+        <w:lastRenderedPageBreak/>
         <w:drawing>
           <wp:inline distT="0" distB="0" distL="0" distR="0">
             <wp:extent cx="4805297" cy="2828925"/>
@@ -5878,6 +5858,7 @@
           <w:noProof/>
           <w:lang w:val="en-US"/>
         </w:rPr>
+        <w:lastRenderedPageBreak/>
         <w:drawing>
           <wp:inline distT="0" distB="0" distL="0" distR="0">
             <wp:extent cx="5667375" cy="4533900"/>
@@ -5952,6 +5933,7 @@
           <w:noProof/>
           <w:lang w:val="en-US"/>
         </w:rPr>
+        <w:lastRenderedPageBreak/>
         <w:drawing>
           <wp:inline distT="0" distB="0" distL="0" distR="0">
             <wp:extent cx="5166186" cy="3629025"/>
@@ -5999,7 +5981,6 @@
           <w:noProof/>
           <w:lang w:val="en-US"/>
         </w:rPr>
-        <w:lastRenderedPageBreak/>
         <w:drawing>
           <wp:inline distT="0" distB="0" distL="0" distR="0">
             <wp:extent cx="3781425" cy="2509795"/>
@@ -6047,6 +6028,7 @@
           <w:noProof/>
           <w:lang w:val="en-US"/>
         </w:rPr>
+        <w:lastRenderedPageBreak/>
         <w:drawing>
           <wp:inline distT="0" distB="0" distL="0" distR="0">
             <wp:extent cx="3145557" cy="4124325"/>
@@ -6090,19 +6072,30 @@
         <w:spacing w:line="360" w:lineRule="auto"/>
         <w:outlineLvl w:val="1"/>
       </w:pPr>
-      <w:bookmarkStart w:id="12" w:name="_Toc306196751"/>
+      <w:bookmarkStart w:id="14" w:name="_Toc322733884"/>
       <w:r>
         <w:t>Base de datos integrada</w:t>
       </w:r>
       <w:r>
-        <w:t xml:space="preserve"> </w:t>
-      </w:r>
-      <w:proofErr w:type="spellStart"/>
-      <w:r>
-        <w:t>SQLite</w:t>
-      </w:r>
-      <w:bookmarkEnd w:id="12"/>
-      <w:proofErr w:type="spellEnd"/>
+        <w:t xml:space="preserve"> SQLite</w:t>
+      </w:r>
+      <w:bookmarkEnd w:id="14"/>
+    </w:p>
+    <w:p>
+      <w:pPr>
+        <w:pStyle w:val="Cuerpo"/>
+      </w:pPr>
+      <w:r>
+        <w:t xml:space="preserve">Android ofrece diferentes opciones a la hora de decidir el tipo de almacenamiento que utilizaremos para nuestra aplicación. Una de las opciones presentadas es la creación de un esquema de base de datos relacional SQLite. Todas las operaciones relacionadas con la base de datos se recomienda sean llevadas a cabo desde una clase DBHelper que hace de interfaz entre la base de datos y la aplicación. Una vez se entiende la dinámica, no es difícil entender su funcionamiento. </w:t>
+      </w:r>
+    </w:p>
+    <w:p>
+      <w:pPr>
+        <w:pStyle w:val="Cuerpo"/>
+      </w:pPr>
+      <w:r>
+        <w:t>La base de datos de la aplicación se crea al instalar por primera vez y se actualiza cada vez que lo deseemos. En la primera creación, se creará el esquema bajo el directorio:</w:t>
+      </w:r>
     </w:p>
     <w:p>
       <w:pPr>
@@ -6110,60 +6103,15 @@
       </w:pPr>
       <w:r>
         <w:lastRenderedPageBreak/>
-        <w:t xml:space="preserve">Android ofrece diferentes opciones a la hora de decidir el tipo de almacenamiento que utilizaremos para nuestra aplicación. Una de las opciones presentadas es la creación de un esquema de base de datos relacional </w:t>
-      </w:r>
-      <w:proofErr w:type="spellStart"/>
-      <w:r>
-        <w:t>SQLite</w:t>
-      </w:r>
-      <w:proofErr w:type="spellEnd"/>
-      <w:r>
-        <w:t xml:space="preserve">. Todas las operaciones relacionadas con la base de datos se recomienda sean llevadas a cabo desde una clase </w:t>
-      </w:r>
-      <w:proofErr w:type="spellStart"/>
-      <w:r>
-        <w:t>DBHelper</w:t>
-      </w:r>
-      <w:proofErr w:type="spellEnd"/>
-      <w:r>
-        <w:t xml:space="preserve"> que hace de interfaz entre la base de datos y la aplicación. Una vez se entiende la dinámica, no es difícil entender su funcionamiento. </w:t>
-      </w:r>
-    </w:p>
-    <w:p>
-      <w:pPr>
-        <w:pStyle w:val="Cuerpo"/>
-      </w:pPr>
-      <w:r>
-        <w:t>La base de datos de la aplicación se crea al instalar por primera vez y se actualiza cada vez que lo deseemos. En la primera creación, se creará el esquema bajo el directorio:</w:t>
-      </w:r>
-    </w:p>
-    <w:p>
-      <w:pPr>
-        <w:pStyle w:val="Cuerpo"/>
-      </w:pPr>
-      <w:r>
-        <w:t>Data/data/&lt;nombre del paquete&gt;/</w:t>
-      </w:r>
-      <w:proofErr w:type="spellStart"/>
-      <w:r>
-        <w:t>databases</w:t>
-      </w:r>
-      <w:proofErr w:type="spellEnd"/>
-    </w:p>
-    <w:p>
-      <w:pPr>
-        <w:pStyle w:val="Cuerpo"/>
-      </w:pPr>
-      <w:r>
-        <w:t xml:space="preserve">Y podemos monitorizarlo a través del </w:t>
-      </w:r>
-      <w:proofErr w:type="spellStart"/>
-      <w:r>
-        <w:t>File</w:t>
-      </w:r>
-      <w:proofErr w:type="spellEnd"/>
-      <w:r>
-        <w:t xml:space="preserve"> Explorer:</w:t>
+        <w:t>Data/data/&lt;nombre del paquete&gt;/databases</w:t>
+      </w:r>
+    </w:p>
+    <w:p>
+      <w:pPr>
+        <w:pStyle w:val="Cuerpo"/>
+      </w:pPr>
+      <w:r>
+        <w:t>Y podemos monitorizarlo a través del File Explorer:</w:t>
       </w:r>
     </w:p>
     <w:p>
@@ -6233,44 +6181,20 @@
       <w:r>
         <w:t xml:space="preserve">Durante este proyecto se utilizó un </w:t>
       </w:r>
-      <w:proofErr w:type="spellStart"/>
       <w:r>
         <w:rPr>
           <w:b/>
         </w:rPr>
-        <w:t>plugin</w:t>
-      </w:r>
-      <w:proofErr w:type="spellEnd"/>
+        <w:t>plugin para Firefox</w:t>
+      </w:r>
+      <w:r>
+        <w:t xml:space="preserve"> llamado </w:t>
+      </w:r>
       <w:r>
         <w:rPr>
           <w:b/>
         </w:rPr>
-        <w:t xml:space="preserve"> para </w:t>
-      </w:r>
-      <w:proofErr w:type="spellStart"/>
-      <w:r>
-        <w:rPr>
-          <w:b/>
-        </w:rPr>
-        <w:t>Firefox</w:t>
-      </w:r>
-      <w:proofErr w:type="spellEnd"/>
-      <w:r>
-        <w:t xml:space="preserve"> llamado </w:t>
-      </w:r>
-      <w:proofErr w:type="spellStart"/>
-      <w:r>
-        <w:rPr>
-          <w:b/>
-        </w:rPr>
-        <w:t>SQLite</w:t>
-      </w:r>
-      <w:proofErr w:type="spellEnd"/>
-      <w:r>
-        <w:rPr>
-          <w:b/>
-        </w:rPr>
-        <w:t xml:space="preserve"> Manager</w:t>
+        <w:t>SQLite Manager</w:t>
       </w:r>
       <w:r>
         <w:t>, que permite realizar las operaciones más comunes sobre la base de datos, desde realizar SELECTS, crear VIEWS e incluso crear las bases de datos desde aquí. En la especificación t</w:t>
@@ -6309,6 +6233,7 @@
           <w:noProof/>
           <w:lang w:val="en-US"/>
         </w:rPr>
+        <w:lastRenderedPageBreak/>
         <w:drawing>
           <wp:anchor distT="0" distB="0" distL="114300" distR="114300" simplePos="0" relativeHeight="251661312" behindDoc="0" locked="0" layoutInCell="1" allowOverlap="1">
             <wp:simplePos x="0" y="0"/>
@@ -6364,23 +6289,7 @@
         <w:pStyle w:val="Cuerpo"/>
       </w:pPr>
       <w:r>
-        <w:t xml:space="preserve">Una vez tenemos terminado el esquema es posible arrastrarlo dentro del contexto de nuestro espacio de trabajo en la carpeta </w:t>
-      </w:r>
-      <w:proofErr w:type="spellStart"/>
-      <w:r>
-        <w:t>Assets</w:t>
-      </w:r>
-      <w:proofErr w:type="spellEnd"/>
-      <w:r>
-        <w:t>, de tal forma que al instalar el .</w:t>
-      </w:r>
-      <w:proofErr w:type="spellStart"/>
-      <w:r>
-        <w:t>apk</w:t>
-      </w:r>
-      <w:proofErr w:type="spellEnd"/>
-      <w:r>
-        <w:t xml:space="preserve"> de nuestra aplicación se cree dentro del registro correspondiente (data/data…).</w:t>
+        <w:t>Una vez tenemos terminado el esquema es posible arrastrarlo dentro del contexto de nuestro espacio de trabajo en la carpeta Assets, de tal forma que al instalar el .apk de nuestra aplicación se cree dentro del registro correspondiente (data/data…).</w:t>
       </w:r>
     </w:p>
     <w:p>
@@ -6439,16 +6348,11 @@
       <w:pPr>
         <w:pStyle w:val="Subtitle"/>
       </w:pPr>
-      <w:proofErr w:type="spellStart"/>
       <w:r>
         <w:t>S</w:t>
       </w:r>
       <w:r>
-        <w:t>horcuts</w:t>
-      </w:r>
-      <w:proofErr w:type="spellEnd"/>
-      <w:r>
-        <w:t xml:space="preserve"> </w:t>
+        <w:t xml:space="preserve">horcuts </w:t>
       </w:r>
       <w:r>
         <w:t>Eclipse</w:t>
@@ -6458,102 +6362,48 @@
       <w:pPr>
         <w:pStyle w:val="Cuerpo"/>
       </w:pPr>
-      <w:proofErr w:type="spellStart"/>
-      <w:r>
-        <w:t>Ctrl</w:t>
-      </w:r>
-      <w:proofErr w:type="spellEnd"/>
-      <w:r>
-        <w:t xml:space="preserve"> + espacio: Autocompletar</w:t>
-      </w:r>
-    </w:p>
-    <w:p>
-      <w:pPr>
-        <w:pStyle w:val="Cuerpo"/>
-      </w:pPr>
-      <w:proofErr w:type="spellStart"/>
-      <w:r>
-        <w:t>Ctrol</w:t>
-      </w:r>
-      <w:proofErr w:type="spellEnd"/>
-      <w:r>
-        <w:t xml:space="preserve"> + </w:t>
-      </w:r>
-      <w:proofErr w:type="spellStart"/>
-      <w:r>
-        <w:t>Shift</w:t>
-      </w:r>
-      <w:proofErr w:type="spellEnd"/>
-      <w:r>
-        <w:t xml:space="preserve"> + F: Auto formatear</w:t>
-      </w:r>
-    </w:p>
-    <w:p>
-      <w:pPr>
-        <w:pStyle w:val="Cuerpo"/>
-      </w:pPr>
-      <w:proofErr w:type="spellStart"/>
-      <w:r>
-        <w:t>Ctrl</w:t>
-      </w:r>
-      <w:proofErr w:type="spellEnd"/>
-      <w:r>
-        <w:t xml:space="preserve"> + </w:t>
-      </w:r>
-      <w:proofErr w:type="spellStart"/>
-      <w:r>
-        <w:t>Shift</w:t>
-      </w:r>
-      <w:proofErr w:type="spellEnd"/>
-      <w:r>
-        <w:t xml:space="preserve"> + O: Auto importar paquetes </w:t>
-      </w:r>
-    </w:p>
-    <w:p>
-      <w:pPr>
-        <w:pStyle w:val="Cuerpo"/>
-      </w:pPr>
-      <w:proofErr w:type="spellStart"/>
-      <w:r>
-        <w:t>Alt</w:t>
-      </w:r>
-      <w:proofErr w:type="spellEnd"/>
-      <w:r>
-        <w:t xml:space="preserve"> + </w:t>
-      </w:r>
-      <w:proofErr w:type="spellStart"/>
-      <w:r>
-        <w:t>Shift</w:t>
-      </w:r>
-      <w:proofErr w:type="spellEnd"/>
-      <w:r>
-        <w:t xml:space="preserve"> + R: Renombrar y actualizar referencias</w:t>
-      </w:r>
-    </w:p>
-    <w:p>
-      <w:pPr>
-        <w:pStyle w:val="Cuerpo"/>
-      </w:pPr>
-      <w:proofErr w:type="spellStart"/>
-      <w:r>
-        <w:t>Ctrl</w:t>
-      </w:r>
-      <w:proofErr w:type="spellEnd"/>
-      <w:r>
-        <w:t xml:space="preserve"> + F12: Rotar la pantalla del emulador</w:t>
-      </w:r>
-    </w:p>
-    <w:p>
-      <w:pPr>
-        <w:pStyle w:val="Cuerpo"/>
-      </w:pPr>
-      <w:proofErr w:type="spellStart"/>
-      <w:r>
-        <w:t>Ctrl</w:t>
-      </w:r>
-      <w:proofErr w:type="spellEnd"/>
-      <w:r>
-        <w:t xml:space="preserve"> + O: Buscar métodos dentro de la clase.</w:t>
+      <w:r>
+        <w:t>Ctrl + espacio: Autocompletar</w:t>
+      </w:r>
+    </w:p>
+    <w:p>
+      <w:pPr>
+        <w:pStyle w:val="Cuerpo"/>
+      </w:pPr>
+      <w:r>
+        <w:t>Ctrol + Shift + F: Auto formatear</w:t>
+      </w:r>
+    </w:p>
+    <w:p>
+      <w:pPr>
+        <w:pStyle w:val="Cuerpo"/>
+      </w:pPr>
+      <w:r>
+        <w:t xml:space="preserve">Ctrl + Shift + O: Auto importar paquetes </w:t>
+      </w:r>
+    </w:p>
+    <w:p>
+      <w:pPr>
+        <w:pStyle w:val="Cuerpo"/>
+      </w:pPr>
+      <w:r>
+        <w:t>Alt + Shift + R: Renombrar y actualizar referencias</w:t>
+      </w:r>
+    </w:p>
+    <w:p>
+      <w:pPr>
+        <w:pStyle w:val="Cuerpo"/>
+      </w:pPr>
+      <w:r>
+        <w:t>Ctrl + F12: Rotar la pantalla del emulador</w:t>
+      </w:r>
+    </w:p>
+    <w:p>
+      <w:pPr>
+        <w:pStyle w:val="Cuerpo"/>
+      </w:pPr>
+      <w:r>
+        <w:t>Ctrl + O: Buscar métodos dentro de la clase.</w:t>
       </w:r>
     </w:p>
     <w:p>
@@ -6563,7 +6413,7 @@
           <w:lang w:val="es-ES"/>
         </w:rPr>
       </w:pPr>
-      <w:bookmarkStart w:id="13" w:name="_Toc306196752"/>
+      <w:bookmarkStart w:id="15" w:name="_Toc322733885"/>
       <w:r>
         <w:rPr>
           <w:lang w:val="es-ES"/>
@@ -6571,7 +6421,7 @@
         <w:lastRenderedPageBreak/>
         <w:t>Aspectos relevantes del desarrollo del proyecto</w:t>
       </w:r>
-      <w:bookmarkEnd w:id="13"/>
+      <w:bookmarkEnd w:id="15"/>
     </w:p>
     <w:p>
       <w:pPr>
@@ -6643,14 +6493,14 @@
           </wp:anchor>
         </w:drawing>
       </w:r>
-      <w:bookmarkStart w:id="14" w:name="_Toc306196753"/>
+      <w:bookmarkStart w:id="16" w:name="_Toc322733886"/>
       <w:r>
         <w:rPr>
           <w:rFonts w:eastAsia="Arial"/>
         </w:rPr>
         <w:t>Tendencias</w:t>
       </w:r>
-      <w:bookmarkEnd w:id="14"/>
+      <w:bookmarkEnd w:id="16"/>
     </w:p>
     <w:p>
       <w:pPr>
@@ -7091,7 +6941,7 @@
           <w:rFonts w:eastAsia="Arial"/>
         </w:rPr>
       </w:pPr>
-      <w:bookmarkStart w:id="15" w:name="_Toc306196754"/>
+      <w:bookmarkStart w:id="17" w:name="_Toc322733887"/>
       <w:r>
         <w:rPr>
           <w:rFonts w:eastAsia="Arial"/>
@@ -7099,7 +6949,7 @@
         <w:lastRenderedPageBreak/>
         <w:t>Sensores</w:t>
       </w:r>
-      <w:bookmarkEnd w:id="15"/>
+      <w:bookmarkEnd w:id="17"/>
     </w:p>
     <w:p>
       <w:pPr>
@@ -7172,7 +7022,6 @@
           <w:lang w:val="es-ES"/>
         </w:rPr>
       </w:pPr>
-      <w:proofErr w:type="spellStart"/>
       <w:r>
         <w:rPr>
           <w:rFonts w:eastAsia="Arial" w:cstheme="minorHAnsi"/>
@@ -7180,17 +7029,7 @@
           <w:szCs w:val="24"/>
           <w:lang w:val="es-ES"/>
         </w:rPr>
-        <w:t>Accelerómetro</w:t>
-      </w:r>
-      <w:proofErr w:type="spellEnd"/>
-      <w:r>
-        <w:rPr>
-          <w:rFonts w:eastAsia="Arial" w:cstheme="minorHAnsi"/>
-          <w:color w:val="000000"/>
-          <w:szCs w:val="24"/>
-          <w:lang w:val="es-ES"/>
-        </w:rPr>
-        <w:t xml:space="preserve"> de 3 ejes (También lo llaman G-Sensor)</w:t>
+        <w:t>Accelerómetro de 3 ejes (También lo llaman G-Sensor)</w:t>
       </w:r>
     </w:p>
     <w:p>
@@ -7283,7 +7122,6 @@
           <w:lang w:val="es-ES"/>
         </w:rPr>
       </w:pPr>
-      <w:proofErr w:type="spellStart"/>
       <w:r>
         <w:rPr>
           <w:rFonts w:eastAsia="Arial" w:cstheme="minorHAnsi"/>
@@ -7293,7 +7131,6 @@
         </w:rPr>
         <w:t>WiFi</w:t>
       </w:r>
-      <w:proofErr w:type="spellEnd"/>
     </w:p>
     <w:p>
       <w:pPr>
@@ -7493,9 +7330,8 @@
           <w:szCs w:val="24"/>
           <w:lang w:val="es-ES"/>
         </w:rPr>
-        <w:t xml:space="preserve">Nota: estos sensores ya se están usando en mandos de consolas como </w:t>
-      </w:r>
-      <w:proofErr w:type="spellStart"/>
+        <w:t>Nota: estos sensores ya se están usando en mandos de consolas como Wii Sport para traducir movimientos complejos. Algunos móviles ya están empezando a incorporarlo</w:t>
+      </w:r>
       <w:r>
         <w:rPr>
           <w:rFonts w:eastAsia="Arial" w:cstheme="minorHAnsi"/>
@@ -7504,9 +7340,8 @@
           <w:szCs w:val="24"/>
           <w:lang w:val="es-ES"/>
         </w:rPr>
-        <w:t>Wii</w:t>
-      </w:r>
-      <w:proofErr w:type="spellEnd"/>
+        <w:t xml:space="preserve"> </w:t>
+      </w:r>
       <w:r>
         <w:rPr>
           <w:rFonts w:eastAsia="Arial" w:cstheme="minorHAnsi"/>
@@ -7515,26 +7350,6 @@
           <w:szCs w:val="24"/>
           <w:lang w:val="es-ES"/>
         </w:rPr>
-        <w:t xml:space="preserve"> Sport para traducir movimientos complejos. Algunos móviles ya están empezando a incorporarlo</w:t>
-      </w:r>
-      <w:r>
-        <w:rPr>
-          <w:rFonts w:eastAsia="Arial" w:cstheme="minorHAnsi"/>
-          <w:i/>
-          <w:color w:val="000000"/>
-          <w:szCs w:val="24"/>
-          <w:lang w:val="es-ES"/>
-        </w:rPr>
-        <w:t xml:space="preserve"> </w:t>
-      </w:r>
-      <w:r>
-        <w:rPr>
-          <w:rFonts w:eastAsia="Arial" w:cstheme="minorHAnsi"/>
-          <w:i/>
-          <w:color w:val="000000"/>
-          <w:szCs w:val="24"/>
-          <w:lang w:val="es-ES"/>
-        </w:rPr>
         <w:t xml:space="preserve"> (ej. HTC Evo 4G).</w:t>
       </w:r>
     </w:p>
@@ -7551,7 +7366,7 @@
           <w:lang w:val="es-ES"/>
         </w:rPr>
       </w:pPr>
-      <w:bookmarkStart w:id="16" w:name="_Toc306196755"/>
+      <w:bookmarkStart w:id="18" w:name="_Toc322733888"/>
       <w:r>
         <w:rPr>
           <w:lang w:val="es-ES"/>
@@ -7559,24 +7374,19 @@
         <w:lastRenderedPageBreak/>
         <w:t>Trabajos relacionados</w:t>
       </w:r>
-      <w:bookmarkEnd w:id="16"/>
-    </w:p>
-    <w:p>
-      <w:pPr>
-        <w:pStyle w:val="Cuerpo"/>
-      </w:pPr>
-    </w:p>
-    <w:p>
-      <w:pPr>
-        <w:pStyle w:val="Cuerpo"/>
-      </w:pPr>
-      <w:proofErr w:type="spellStart"/>
-      <w:r>
-        <w:t>MyTracks</w:t>
-      </w:r>
-      <w:proofErr w:type="spellEnd"/>
-      <w:r>
-        <w:t>:</w:t>
+      <w:bookmarkEnd w:id="18"/>
+    </w:p>
+    <w:p>
+      <w:pPr>
+        <w:pStyle w:val="Cuerpo"/>
+      </w:pPr>
+    </w:p>
+    <w:p>
+      <w:pPr>
+        <w:pStyle w:val="Cuerpo"/>
+      </w:pPr>
+      <w:r>
+        <w:t>MyTracks:</w:t>
       </w:r>
     </w:p>
     <w:p>
@@ -7602,15 +7412,7 @@
         <w:t>G</w:t>
       </w:r>
       <w:r>
-        <w:t xml:space="preserve">oogle </w:t>
-      </w:r>
-      <w:proofErr w:type="spellStart"/>
-      <w:r>
-        <w:t>maps</w:t>
-      </w:r>
-      <w:proofErr w:type="spellEnd"/>
-      <w:r>
-        <w:t xml:space="preserve">, generar estadísticas a partir de ellas, así como mostrar por pantalla una serie de datos calculados a partir de la actividad y datos de sensores. </w:t>
+        <w:t xml:space="preserve">oogle maps, generar estadísticas a partir de ellas, así como mostrar por pantalla una serie de datos calculados a partir de la actividad y datos de sensores. </w:t>
       </w:r>
     </w:p>
     <w:p>
@@ -7645,7 +7447,7 @@
           <w:lang w:val="es-ES"/>
         </w:rPr>
       </w:pPr>
-      <w:bookmarkStart w:id="17" w:name="_Toc306196756"/>
+      <w:bookmarkStart w:id="19" w:name="_Toc322733889"/>
       <w:r>
         <w:rPr>
           <w:lang w:val="es-ES"/>
@@ -7653,7 +7455,7 @@
         <w:lastRenderedPageBreak/>
         <w:t>Conclusiones y líneas de trabajo futuras</w:t>
       </w:r>
-      <w:bookmarkEnd w:id="17"/>
+      <w:bookmarkEnd w:id="19"/>
     </w:p>
     <w:p>
       <w:pPr>
@@ -7744,7 +7546,7 @@
         <v:shape id="_x0000_s4098" type="#_x0000_t75" style="position:absolute;left:0;text-align:left;margin-left:-47.85pt;margin-top:-37.5pt;width:45pt;height:45pt;z-index:251662336" o:allowincell="f">
           <v:imagedata r:id="rId1" o:title=""/>
         </v:shape>
-        <o:OLEObject Type="Embed" ProgID="Word.Picture.8" ShapeID="_x0000_s4098" DrawAspect="Content" ObjectID="_1380394302" r:id="rId2"/>
+        <o:OLEObject Type="Embed" ProgID="Word.Picture.8" ShapeID="_x0000_s4098" DrawAspect="Content" ObjectID="_1396479836" r:id="rId2"/>
       </w:pict>
     </w:r>
     <w:r>
@@ -7780,7 +7582,7 @@
         <w:b/>
         <w:noProof/>
       </w:rPr>
-      <w:t>18</w:t>
+      <w:t>10</w:t>
     </w:r>
     <w:r>
       <w:rPr>
@@ -7835,7 +7637,7 @@
         <w:b/>
         <w:lang w:val="es-ES"/>
       </w:rPr>
-      <w:t>Universidad de Burgos, 1 de febrero de 2012</w:t>
+      <w:t>Universidad de Burgos, 1 de junio de 2012</w:t>
     </w:r>
   </w:p>
 </w:ftr>
@@ -9692,6 +9494,345 @@
     </w:lvl>
   </w:abstractNum>
   <w:abstractNum w:abstractNumId="7">
+    <w:nsid w:val="0DAA5C44"/>
+    <w:multiLevelType w:val="hybridMultilevel"/>
+    <w:tmpl w:val="C76AAE88"/>
+    <w:lvl w:ilvl="0" w:tplc="04090001">
+      <w:start w:val="1"/>
+      <w:numFmt w:val="bullet"/>
+      <w:lvlText w:val=""/>
+      <w:lvlJc w:val="left"/>
+      <w:pPr>
+        <w:ind w:left="1125" w:hanging="360"/>
+      </w:pPr>
+      <w:rPr>
+        <w:rFonts w:ascii="Symbol" w:hAnsi="Symbol" w:hint="default"/>
+      </w:rPr>
+    </w:lvl>
+    <w:lvl w:ilvl="1" w:tplc="04090003" w:tentative="1">
+      <w:start w:val="1"/>
+      <w:numFmt w:val="bullet"/>
+      <w:lvlText w:val="o"/>
+      <w:lvlJc w:val="left"/>
+      <w:pPr>
+        <w:ind w:left="1845" w:hanging="360"/>
+      </w:pPr>
+      <w:rPr>
+        <w:rFonts w:ascii="Courier New" w:hAnsi="Courier New" w:cs="Courier New" w:hint="default"/>
+      </w:rPr>
+    </w:lvl>
+    <w:lvl w:ilvl="2" w:tplc="04090005" w:tentative="1">
+      <w:start w:val="1"/>
+      <w:numFmt w:val="bullet"/>
+      <w:lvlText w:val=""/>
+      <w:lvlJc w:val="left"/>
+      <w:pPr>
+        <w:ind w:left="2565" w:hanging="360"/>
+      </w:pPr>
+      <w:rPr>
+        <w:rFonts w:ascii="Wingdings" w:hAnsi="Wingdings" w:hint="default"/>
+      </w:rPr>
+    </w:lvl>
+    <w:lvl w:ilvl="3" w:tplc="04090001" w:tentative="1">
+      <w:start w:val="1"/>
+      <w:numFmt w:val="bullet"/>
+      <w:lvlText w:val=""/>
+      <w:lvlJc w:val="left"/>
+      <w:pPr>
+        <w:ind w:left="3285" w:hanging="360"/>
+      </w:pPr>
+      <w:rPr>
+        <w:rFonts w:ascii="Symbol" w:hAnsi="Symbol" w:hint="default"/>
+      </w:rPr>
+    </w:lvl>
+    <w:lvl w:ilvl="4" w:tplc="04090003" w:tentative="1">
+      <w:start w:val="1"/>
+      <w:numFmt w:val="bullet"/>
+      <w:lvlText w:val="o"/>
+      <w:lvlJc w:val="left"/>
+      <w:pPr>
+        <w:ind w:left="4005" w:hanging="360"/>
+      </w:pPr>
+      <w:rPr>
+        <w:rFonts w:ascii="Courier New" w:hAnsi="Courier New" w:cs="Courier New" w:hint="default"/>
+      </w:rPr>
+    </w:lvl>
+    <w:lvl w:ilvl="5" w:tplc="04090005" w:tentative="1">
+      <w:start w:val="1"/>
+      <w:numFmt w:val="bullet"/>
+      <w:lvlText w:val=""/>
+      <w:lvlJc w:val="left"/>
+      <w:pPr>
+        <w:ind w:left="4725" w:hanging="360"/>
+      </w:pPr>
+      <w:rPr>
+        <w:rFonts w:ascii="Wingdings" w:hAnsi="Wingdings" w:hint="default"/>
+      </w:rPr>
+    </w:lvl>
+    <w:lvl w:ilvl="6" w:tplc="04090001" w:tentative="1">
+      <w:start w:val="1"/>
+      <w:numFmt w:val="bullet"/>
+      <w:lvlText w:val=""/>
+      <w:lvlJc w:val="left"/>
+      <w:pPr>
+        <w:ind w:left="5445" w:hanging="360"/>
+      </w:pPr>
+      <w:rPr>
+        <w:rFonts w:ascii="Symbol" w:hAnsi="Symbol" w:hint="default"/>
+      </w:rPr>
+    </w:lvl>
+    <w:lvl w:ilvl="7" w:tplc="04090003" w:tentative="1">
+      <w:start w:val="1"/>
+      <w:numFmt w:val="bullet"/>
+      <w:lvlText w:val="o"/>
+      <w:lvlJc w:val="left"/>
+      <w:pPr>
+        <w:ind w:left="6165" w:hanging="360"/>
+      </w:pPr>
+      <w:rPr>
+        <w:rFonts w:ascii="Courier New" w:hAnsi="Courier New" w:cs="Courier New" w:hint="default"/>
+      </w:rPr>
+    </w:lvl>
+    <w:lvl w:ilvl="8" w:tplc="04090005" w:tentative="1">
+      <w:start w:val="1"/>
+      <w:numFmt w:val="bullet"/>
+      <w:lvlText w:val=""/>
+      <w:lvlJc w:val="left"/>
+      <w:pPr>
+        <w:ind w:left="6885" w:hanging="360"/>
+      </w:pPr>
+      <w:rPr>
+        <w:rFonts w:ascii="Wingdings" w:hAnsi="Wingdings" w:hint="default"/>
+      </w:rPr>
+    </w:lvl>
+  </w:abstractNum>
+  <w:abstractNum w:abstractNumId="8">
+    <w:nsid w:val="10931316"/>
+    <w:multiLevelType w:val="hybridMultilevel"/>
+    <w:tmpl w:val="EAD6D9CA"/>
+    <w:lvl w:ilvl="0" w:tplc="04090001">
+      <w:start w:val="1"/>
+      <w:numFmt w:val="bullet"/>
+      <w:lvlText w:val=""/>
+      <w:lvlJc w:val="left"/>
+      <w:pPr>
+        <w:ind w:left="1080" w:hanging="360"/>
+      </w:pPr>
+      <w:rPr>
+        <w:rFonts w:ascii="Symbol" w:hAnsi="Symbol" w:hint="default"/>
+      </w:rPr>
+    </w:lvl>
+    <w:lvl w:ilvl="1" w:tplc="04090003" w:tentative="1">
+      <w:start w:val="1"/>
+      <w:numFmt w:val="bullet"/>
+      <w:lvlText w:val="o"/>
+      <w:lvlJc w:val="left"/>
+      <w:pPr>
+        <w:ind w:left="1800" w:hanging="360"/>
+      </w:pPr>
+      <w:rPr>
+        <w:rFonts w:ascii="Courier New" w:hAnsi="Courier New" w:cs="Courier New" w:hint="default"/>
+      </w:rPr>
+    </w:lvl>
+    <w:lvl w:ilvl="2" w:tplc="04090005" w:tentative="1">
+      <w:start w:val="1"/>
+      <w:numFmt w:val="bullet"/>
+      <w:lvlText w:val=""/>
+      <w:lvlJc w:val="left"/>
+      <w:pPr>
+        <w:ind w:left="2520" w:hanging="360"/>
+      </w:pPr>
+      <w:rPr>
+        <w:rFonts w:ascii="Wingdings" w:hAnsi="Wingdings" w:hint="default"/>
+      </w:rPr>
+    </w:lvl>
+    <w:lvl w:ilvl="3" w:tplc="04090001" w:tentative="1">
+      <w:start w:val="1"/>
+      <w:numFmt w:val="bullet"/>
+      <w:lvlText w:val=""/>
+      <w:lvlJc w:val="left"/>
+      <w:pPr>
+        <w:ind w:left="3240" w:hanging="360"/>
+      </w:pPr>
+      <w:rPr>
+        <w:rFonts w:ascii="Symbol" w:hAnsi="Symbol" w:hint="default"/>
+      </w:rPr>
+    </w:lvl>
+    <w:lvl w:ilvl="4" w:tplc="04090003" w:tentative="1">
+      <w:start w:val="1"/>
+      <w:numFmt w:val="bullet"/>
+      <w:lvlText w:val="o"/>
+      <w:lvlJc w:val="left"/>
+      <w:pPr>
+        <w:ind w:left="3960" w:hanging="360"/>
+      </w:pPr>
+      <w:rPr>
+        <w:rFonts w:ascii="Courier New" w:hAnsi="Courier New" w:cs="Courier New" w:hint="default"/>
+      </w:rPr>
+    </w:lvl>
+    <w:lvl w:ilvl="5" w:tplc="04090005" w:tentative="1">
+      <w:start w:val="1"/>
+      <w:numFmt w:val="bullet"/>
+      <w:lvlText w:val=""/>
+      <w:lvlJc w:val="left"/>
+      <w:pPr>
+        <w:ind w:left="4680" w:hanging="360"/>
+      </w:pPr>
+      <w:rPr>
+        <w:rFonts w:ascii="Wingdings" w:hAnsi="Wingdings" w:hint="default"/>
+      </w:rPr>
+    </w:lvl>
+    <w:lvl w:ilvl="6" w:tplc="04090001" w:tentative="1">
+      <w:start w:val="1"/>
+      <w:numFmt w:val="bullet"/>
+      <w:lvlText w:val=""/>
+      <w:lvlJc w:val="left"/>
+      <w:pPr>
+        <w:ind w:left="5400" w:hanging="360"/>
+      </w:pPr>
+      <w:rPr>
+        <w:rFonts w:ascii="Symbol" w:hAnsi="Symbol" w:hint="default"/>
+      </w:rPr>
+    </w:lvl>
+    <w:lvl w:ilvl="7" w:tplc="04090003" w:tentative="1">
+      <w:start w:val="1"/>
+      <w:numFmt w:val="bullet"/>
+      <w:lvlText w:val="o"/>
+      <w:lvlJc w:val="left"/>
+      <w:pPr>
+        <w:ind w:left="6120" w:hanging="360"/>
+      </w:pPr>
+      <w:rPr>
+        <w:rFonts w:ascii="Courier New" w:hAnsi="Courier New" w:cs="Courier New" w:hint="default"/>
+      </w:rPr>
+    </w:lvl>
+    <w:lvl w:ilvl="8" w:tplc="04090005" w:tentative="1">
+      <w:start w:val="1"/>
+      <w:numFmt w:val="bullet"/>
+      <w:lvlText w:val=""/>
+      <w:lvlJc w:val="left"/>
+      <w:pPr>
+        <w:ind w:left="6840" w:hanging="360"/>
+      </w:pPr>
+      <w:rPr>
+        <w:rFonts w:ascii="Wingdings" w:hAnsi="Wingdings" w:hint="default"/>
+      </w:rPr>
+    </w:lvl>
+  </w:abstractNum>
+  <w:abstractNum w:abstractNumId="9">
+    <w:nsid w:val="147A4385"/>
+    <w:multiLevelType w:val="hybridMultilevel"/>
+    <w:tmpl w:val="2D1876AE"/>
+    <w:lvl w:ilvl="0" w:tplc="04090001">
+      <w:start w:val="1"/>
+      <w:numFmt w:val="bullet"/>
+      <w:lvlText w:val=""/>
+      <w:lvlJc w:val="left"/>
+      <w:pPr>
+        <w:ind w:left="1080" w:hanging="360"/>
+      </w:pPr>
+      <w:rPr>
+        <w:rFonts w:ascii="Symbol" w:hAnsi="Symbol" w:hint="default"/>
+      </w:rPr>
+    </w:lvl>
+    <w:lvl w:ilvl="1" w:tplc="04090003" w:tentative="1">
+      <w:start w:val="1"/>
+      <w:numFmt w:val="bullet"/>
+      <w:lvlText w:val="o"/>
+      <w:lvlJc w:val="left"/>
+      <w:pPr>
+        <w:ind w:left="1800" w:hanging="360"/>
+      </w:pPr>
+      <w:rPr>
+        <w:rFonts w:ascii="Courier New" w:hAnsi="Courier New" w:cs="Courier New" w:hint="default"/>
+      </w:rPr>
+    </w:lvl>
+    <w:lvl w:ilvl="2" w:tplc="04090005" w:tentative="1">
+      <w:start w:val="1"/>
+      <w:numFmt w:val="bullet"/>
+      <w:lvlText w:val=""/>
+      <w:lvlJc w:val="left"/>
+      <w:pPr>
+        <w:ind w:left="2520" w:hanging="360"/>
+      </w:pPr>
+      <w:rPr>
+        <w:rFonts w:ascii="Wingdings" w:hAnsi="Wingdings" w:hint="default"/>
+      </w:rPr>
+    </w:lvl>
+    <w:lvl w:ilvl="3" w:tplc="04090001" w:tentative="1">
+      <w:start w:val="1"/>
+      <w:numFmt w:val="bullet"/>
+      <w:lvlText w:val=""/>
+      <w:lvlJc w:val="left"/>
+      <w:pPr>
+        <w:ind w:left="3240" w:hanging="360"/>
+      </w:pPr>
+      <w:rPr>
+        <w:rFonts w:ascii="Symbol" w:hAnsi="Symbol" w:hint="default"/>
+      </w:rPr>
+    </w:lvl>
+    <w:lvl w:ilvl="4" w:tplc="04090003" w:tentative="1">
+      <w:start w:val="1"/>
+      <w:numFmt w:val="bullet"/>
+      <w:lvlText w:val="o"/>
+      <w:lvlJc w:val="left"/>
+      <w:pPr>
+        <w:ind w:left="3960" w:hanging="360"/>
+      </w:pPr>
+      <w:rPr>
+        <w:rFonts w:ascii="Courier New" w:hAnsi="Courier New" w:cs="Courier New" w:hint="default"/>
+      </w:rPr>
+    </w:lvl>
+    <w:lvl w:ilvl="5" w:tplc="04090005" w:tentative="1">
+      <w:start w:val="1"/>
+      <w:numFmt w:val="bullet"/>
+      <w:lvlText w:val=""/>
+      <w:lvlJc w:val="left"/>
+      <w:pPr>
+        <w:ind w:left="4680" w:hanging="360"/>
+      </w:pPr>
+      <w:rPr>
+        <w:rFonts w:ascii="Wingdings" w:hAnsi="Wingdings" w:hint="default"/>
+      </w:rPr>
+    </w:lvl>
+    <w:lvl w:ilvl="6" w:tplc="04090001" w:tentative="1">
+      <w:start w:val="1"/>
+      <w:numFmt w:val="bullet"/>
+      <w:lvlText w:val=""/>
+      <w:lvlJc w:val="left"/>
+      <w:pPr>
+        <w:ind w:left="5400" w:hanging="360"/>
+      </w:pPr>
+      <w:rPr>
+        <w:rFonts w:ascii="Symbol" w:hAnsi="Symbol" w:hint="default"/>
+      </w:rPr>
+    </w:lvl>
+    <w:lvl w:ilvl="7" w:tplc="04090003" w:tentative="1">
+      <w:start w:val="1"/>
+      <w:numFmt w:val="bullet"/>
+      <w:lvlText w:val="o"/>
+      <w:lvlJc w:val="left"/>
+      <w:pPr>
+        <w:ind w:left="6120" w:hanging="360"/>
+      </w:pPr>
+      <w:rPr>
+        <w:rFonts w:ascii="Courier New" w:hAnsi="Courier New" w:cs="Courier New" w:hint="default"/>
+      </w:rPr>
+    </w:lvl>
+    <w:lvl w:ilvl="8" w:tplc="04090005" w:tentative="1">
+      <w:start w:val="1"/>
+      <w:numFmt w:val="bullet"/>
+      <w:lvlText w:val=""/>
+      <w:lvlJc w:val="left"/>
+      <w:pPr>
+        <w:ind w:left="6840" w:hanging="360"/>
+      </w:pPr>
+      <w:rPr>
+        <w:rFonts w:ascii="Wingdings" w:hAnsi="Wingdings" w:hint="default"/>
+      </w:rPr>
+    </w:lvl>
+  </w:abstractNum>
+  <w:abstractNum w:abstractNumId="10">
     <w:nsid w:val="180A6E6A"/>
     <w:multiLevelType w:val="hybridMultilevel"/>
     <w:tmpl w:val="0AE2CAC4"/>
@@ -9780,7 +9921,7 @@
       </w:pPr>
     </w:lvl>
   </w:abstractNum>
-  <w:abstractNum w:abstractNumId="8">
+  <w:abstractNum w:abstractNumId="11">
     <w:nsid w:val="205C264D"/>
     <w:multiLevelType w:val="hybridMultilevel"/>
     <w:tmpl w:val="47A27200"/>
@@ -9893,7 +10034,7 @@
       </w:rPr>
     </w:lvl>
   </w:abstractNum>
-  <w:abstractNum w:abstractNumId="9">
+  <w:abstractNum w:abstractNumId="12">
     <w:nsid w:val="267F04BD"/>
     <w:multiLevelType w:val="multilevel"/>
     <w:tmpl w:val="0FF818F4"/>
@@ -10042,7 +10183,7 @@
       </w:rPr>
     </w:lvl>
   </w:abstractNum>
-  <w:abstractNum w:abstractNumId="10">
+  <w:abstractNum w:abstractNumId="13">
     <w:nsid w:val="6E3E1F68"/>
     <w:multiLevelType w:val="hybridMultilevel"/>
     <w:tmpl w:val="E1F6282E"/>
@@ -10155,7 +10296,7 @@
       </w:rPr>
     </w:lvl>
   </w:abstractNum>
-  <w:abstractNum w:abstractNumId="11">
+  <w:abstractNum w:abstractNumId="14">
     <w:nsid w:val="769D43AC"/>
     <w:multiLevelType w:val="hybridMultilevel"/>
     <w:tmpl w:val="A7829EAC"/>
@@ -10248,10 +10389,10 @@
     <w:abstractNumId w:val="6"/>
   </w:num>
   <w:num w:numId="2">
-    <w:abstractNumId w:val="7"/>
+    <w:abstractNumId w:val="10"/>
   </w:num>
   <w:num w:numId="3">
-    <w:abstractNumId w:val="11"/>
+    <w:abstractNumId w:val="14"/>
   </w:num>
   <w:num w:numId="4">
     <w:abstractNumId w:val="0"/>
@@ -10272,13 +10413,22 @@
     <w:abstractNumId w:val="5"/>
   </w:num>
   <w:num w:numId="10">
-    <w:abstractNumId w:val="10"/>
+    <w:abstractNumId w:val="13"/>
   </w:num>
   <w:num w:numId="11">
+    <w:abstractNumId w:val="12"/>
+  </w:num>
+  <w:num w:numId="12">
+    <w:abstractNumId w:val="11"/>
+  </w:num>
+  <w:num w:numId="13">
+    <w:abstractNumId w:val="8"/>
+  </w:num>
+  <w:num w:numId="14">
     <w:abstractNumId w:val="9"/>
   </w:num>
-  <w:num w:numId="12">
-    <w:abstractNumId w:val="8"/>
+  <w:num w:numId="15">
+    <w:abstractNumId w:val="7"/>
   </w:num>
 </w:numbering>
 </file>
@@ -11267,6 +11417,18 @@
       <w:spacing w:after="0"/>
     </w:pPr>
   </w:style>
+  <w:style w:type="character" w:styleId="FollowedHyperlink">
+    <w:name w:val="FollowedHyperlink"/>
+    <w:basedOn w:val="DefaultParagraphFont"/>
+    <w:uiPriority w:val="99"/>
+    <w:semiHidden/>
+    <w:unhideWhenUsed/>
+    <w:rsid w:val="00A10DAD"/>
+    <w:rPr>
+      <w:color w:val="800080" w:themeColor="followedHyperlink"/>
+      <w:u w:val="single"/>
+    </w:rPr>
+  </w:style>
 </w:styles>
 </file>
 
@@ -11577,7 +11739,7 @@
 </file>
 
 <file path=customXml/itemProps2.xml><?xml version="1.0" encoding="utf-8"?>
-<ds:datastoreItem xmlns:ds="http://schemas.openxmlformats.org/officeDocument/2006/customXml" ds:itemID="{F53B6672-E38F-441E-8062-216D0C9E516B}">
+<ds:datastoreItem xmlns:ds="http://schemas.openxmlformats.org/officeDocument/2006/customXml" ds:itemID="{B5DD2065-7418-4578-A1E2-03A5080BCD59}">
   <ds:schemaRefs>
     <ds:schemaRef ds:uri="http://schemas.openxmlformats.org/officeDocument/2006/bibliography"/>
   </ds:schemaRefs>

</xml_diff>